<commit_message>
MDAD: Trabajo final acabado
</commit_message>
<xml_diff>
--- a/2 Mineria de datos, Aprendizaje no supervisado y deteccion de anomalias/Reglas de asociacion/ReglasAsociacion.docx
+++ b/2 Mineria de datos, Aprendizaje no supervisado y deteccion de anomalias/Reglas de asociacion/ReglasAsociacion.docx
@@ -55,14 +55,12 @@
         </w:rPr>
         <w:t xml:space="preserve"> (Líneas 1-</w:t>
       </w:r>
-      <w:proofErr w:type="gramStart"/>
       <w:r>
         <w:rPr>
           <w:lang w:val="es-ES"/>
         </w:rPr>
         <w:t>165 .R</w:t>
       </w:r>
-      <w:proofErr w:type="gramEnd"/>
       <w:r>
         <w:rPr>
           <w:lang w:val="es-ES"/>
@@ -89,7 +87,7 @@
         </w:rPr>
         <w:t xml:space="preserve">Lo primero que se ha realizado ha sido un análisis de nuestra base de datos, podemos encontrar más información en: </w:t>
       </w:r>
-      <w:hyperlink r:id="rId5" w:history="1">
+      <w:hyperlink r:id="rId7" w:history="1">
         <w:r>
           <w:rPr>
             <w:rStyle w:val="Hipervnculo"/>
@@ -102,35 +100,21 @@
         <w:rPr>
           <w:lang w:val="es-ES"/>
         </w:rPr>
-        <w:t xml:space="preserve"> Podemos observar que esta base de datos tiene 101 filas y 17 atributos. El tratamiento que se le ha realizado a la base de datos antes de comenzar a trabajar ha sido cambiar la variable </w:t>
-      </w:r>
-      <w:proofErr w:type="spellStart"/>
-      <w:r>
-        <w:rPr>
-          <w:lang w:val="es-ES"/>
-        </w:rPr>
-        <w:t>legs</w:t>
-      </w:r>
-      <w:proofErr w:type="spellEnd"/>
-      <w:r>
-        <w:rPr>
-          <w:lang w:val="es-ES"/>
-        </w:rPr>
-        <w:t xml:space="preserve"> para tener dos niveles, tiene piernas o no. Además, el resto de variables, salvo la variable </w:t>
-      </w:r>
-      <w:proofErr w:type="spellStart"/>
-      <w:r>
-        <w:rPr>
-          <w:lang w:val="es-ES"/>
-        </w:rPr>
-        <w:t>type</w:t>
-      </w:r>
-      <w:proofErr w:type="spellEnd"/>
-      <w:r>
-        <w:rPr>
-          <w:lang w:val="es-ES"/>
-        </w:rPr>
-        <w:t>, las hemos pasado a factor para tener los niveles TRUE o FALSE.</w:t>
+        <w:t xml:space="preserve"> </w:t>
+      </w:r>
+    </w:p>
+    <w:p>
+      <w:pPr>
+        <w:jc w:val="both"/>
+        <w:rPr>
+          <w:lang w:val="es-ES"/>
+        </w:rPr>
+      </w:pPr>
+      <w:r>
+        <w:rPr>
+          <w:lang w:val="es-ES"/>
+        </w:rPr>
+        <w:t>Podemos observar que esta base de datos tiene 101 filas y 17 atributos. El tratamiento que se le ha realizado a la base de datos antes de comenzar a trabajar ha sido cambiar la variable legs para tener dos niveles, tiene piernas o no. Además, el resto de variables, salvo la variable type, las hemos pasado a factor para tener los niveles TRUE o FALSE.</w:t>
       </w:r>
     </w:p>
     <w:p>
@@ -146,18 +130,18 @@
           <w:lang w:eastAsia="es-ES_tradnl"/>
         </w:rPr>
         <w:drawing>
-          <wp:anchor distT="0" distB="0" distL="114300" distR="114300" simplePos="0" relativeHeight="251659264" behindDoc="0" locked="0" layoutInCell="1" allowOverlap="1" wp14:anchorId="6B53B6EE" wp14:editId="0968F4AE">
+          <wp:anchor distT="0" distB="0" distL="114300" distR="114300" simplePos="0" relativeHeight="251658240" behindDoc="0" locked="0" layoutInCell="1" allowOverlap="1" wp14:anchorId="0E904E1E" wp14:editId="31464FC3">
             <wp:simplePos x="0" y="0"/>
             <wp:positionH relativeFrom="column">
-              <wp:posOffset>3315970</wp:posOffset>
+              <wp:posOffset>-635</wp:posOffset>
             </wp:positionH>
             <wp:positionV relativeFrom="paragraph">
-              <wp:posOffset>1106170</wp:posOffset>
+              <wp:posOffset>70485</wp:posOffset>
             </wp:positionV>
-            <wp:extent cx="2078990" cy="2059940"/>
-            <wp:effectExtent l="0" t="0" r="3810" b="0"/>
+            <wp:extent cx="2286635" cy="5099050"/>
+            <wp:effectExtent l="0" t="0" r="0" b="6350"/>
             <wp:wrapSquare wrapText="bothSides"/>
-            <wp:docPr id="3" name="Imagen 3" descr="../../../../../../Desktop/Captura%20de%20pantalla%202017-02-04%20a%20las%20"/>
+            <wp:docPr id="2" name="Imagen 2" descr="../../../../../../Desktop/Captura%20de%20pantalla%202017-02-04%20a%20las%20" title="kkk"/>
             <wp:cNvGraphicFramePr>
               <a:graphicFrameLocks xmlns:a="http://schemas.openxmlformats.org/drawingml/2006/main" noChangeAspect="1"/>
             </wp:cNvGraphicFramePr>
@@ -165,13 +149,13 @@
               <a:graphicData uri="http://schemas.openxmlformats.org/drawingml/2006/picture">
                 <pic:pic xmlns:pic="http://schemas.openxmlformats.org/drawingml/2006/picture">
                   <pic:nvPicPr>
-                    <pic:cNvPr id="0" name="Picture 4" descr="../../../../../../Desktop/Captura%20de%20pantalla%202017-02-04%20a%20las%20"/>
+                    <pic:cNvPr id="0" name="Picture 3" descr="../../../../../../Desktop/Captura%20de%20pantalla%202017-02-04%20a%20las%20"/>
                     <pic:cNvPicPr>
                       <a:picLocks noChangeAspect="1" noChangeArrowheads="1"/>
                     </pic:cNvPicPr>
                   </pic:nvPicPr>
                   <pic:blipFill>
-                    <a:blip r:embed="rId6">
+                    <a:blip r:embed="rId8">
                       <a:extLst>
                         <a:ext uri="{28A0092B-C50C-407E-A947-70E740481C1C}">
                           <a14:useLocalDpi xmlns:a14="http://schemas.microsoft.com/office/drawing/2010/main" val="0"/>
@@ -186,7 +170,7 @@
                   <pic:spPr bwMode="auto">
                     <a:xfrm>
                       <a:off x="0" y="0"/>
-                      <a:ext cx="2078990" cy="2059940"/>
+                      <a:ext cx="2286635" cy="5099050"/>
                     </a:xfrm>
                     <a:prstGeom prst="rect">
                       <a:avLst/>
@@ -210,22 +194,68 @@
       </w:r>
       <w:r>
         <w:rPr>
+          <w:lang w:val="es-ES"/>
+        </w:rPr>
+        <w:t xml:space="preserve">Una vez que obtenemos las transacciones, podemos ver en la Figura 1 la representación gráfica de la distribución de los ítems en las transacciones. </w:t>
+      </w:r>
+    </w:p>
+    <w:p>
+      <w:pPr>
+        <w:jc w:val="both"/>
+        <w:rPr>
+          <w:lang w:val="es-ES"/>
+        </w:rPr>
+      </w:pPr>
+      <w:r>
+        <w:rPr>
+          <w:lang w:val="es-ES"/>
+        </w:rPr>
+        <w:t>Además</w:t>
+      </w:r>
+      <w:r>
+        <w:rPr>
+          <w:lang w:val="es-ES"/>
+        </w:rPr>
+        <w:t>,</w:t>
+      </w:r>
+      <w:r>
+        <w:rPr>
+          <w:lang w:val="es-ES"/>
+        </w:rPr>
+        <w:t xml:space="preserve"> en la Figura 2 se pueden observar los ítems más importantes con un mínimo soporte del 0.4. </w:t>
+      </w:r>
+      <w:r>
+        <w:rPr>
+          <w:lang w:val="es-ES"/>
+        </w:rPr>
+        <w:t xml:space="preserve"> </w:t>
+      </w:r>
+    </w:p>
+    <w:p>
+      <w:pPr>
+        <w:jc w:val="both"/>
+        <w:rPr>
+          <w:lang w:val="es-ES"/>
+        </w:rPr>
+      </w:pPr>
+      <w:r>
+        <w:rPr>
           <w:noProof/>
           <w:lang w:eastAsia="es-ES_tradnl"/>
         </w:rPr>
         <w:drawing>
-          <wp:anchor distT="0" distB="0" distL="114300" distR="114300" simplePos="0" relativeHeight="251658240" behindDoc="0" locked="0" layoutInCell="1" allowOverlap="1" wp14:anchorId="0E904E1E" wp14:editId="47894318">
+          <wp:anchor distT="0" distB="0" distL="114300" distR="114300" simplePos="0" relativeHeight="251659264" behindDoc="0" locked="0" layoutInCell="1" allowOverlap="1" wp14:anchorId="6B53B6EE" wp14:editId="1051E641">
             <wp:simplePos x="0" y="0"/>
             <wp:positionH relativeFrom="column">
-              <wp:posOffset>-635</wp:posOffset>
+              <wp:posOffset>2402840</wp:posOffset>
             </wp:positionH>
             <wp:positionV relativeFrom="paragraph">
-              <wp:posOffset>54610</wp:posOffset>
+              <wp:posOffset>822960</wp:posOffset>
             </wp:positionV>
-            <wp:extent cx="1384935" cy="3088640"/>
-            <wp:effectExtent l="0" t="0" r="12065" b="10160"/>
+            <wp:extent cx="2992120" cy="2963545"/>
+            <wp:effectExtent l="0" t="0" r="5080" b="8255"/>
             <wp:wrapSquare wrapText="bothSides"/>
-            <wp:docPr id="2" name="Imagen 2" descr="../../../../../../Desktop/Captura%20de%20pantalla%202017-02-04%20a%20las%20" title="kkk"/>
+            <wp:docPr id="3" name="Imagen 3" descr="../../../../../../Desktop/Captura%20de%20pantalla%202017-02-04%20a%20las%20"/>
             <wp:cNvGraphicFramePr>
               <a:graphicFrameLocks xmlns:a="http://schemas.openxmlformats.org/drawingml/2006/main" noChangeAspect="1"/>
             </wp:cNvGraphicFramePr>
@@ -233,13 +263,13 @@
               <a:graphicData uri="http://schemas.openxmlformats.org/drawingml/2006/picture">
                 <pic:pic xmlns:pic="http://schemas.openxmlformats.org/drawingml/2006/picture">
                   <pic:nvPicPr>
-                    <pic:cNvPr id="0" name="Picture 3" descr="../../../../../../Desktop/Captura%20de%20pantalla%202017-02-04%20a%20las%20"/>
+                    <pic:cNvPr id="0" name="Picture 4" descr="../../../../../../Desktop/Captura%20de%20pantalla%202017-02-04%20a%20las%20"/>
                     <pic:cNvPicPr>
                       <a:picLocks noChangeAspect="1" noChangeArrowheads="1"/>
                     </pic:cNvPicPr>
                   </pic:nvPicPr>
                   <pic:blipFill>
-                    <a:blip r:embed="rId7">
+                    <a:blip r:embed="rId9">
                       <a:extLst>
                         <a:ext uri="{28A0092B-C50C-407E-A947-70E740481C1C}">
                           <a14:useLocalDpi xmlns:a14="http://schemas.microsoft.com/office/drawing/2010/main" val="0"/>
@@ -254,7 +284,7 @@
                   <pic:spPr bwMode="auto">
                     <a:xfrm>
                       <a:off x="0" y="0"/>
-                      <a:ext cx="1384935" cy="3088640"/>
+                      <a:ext cx="2992120" cy="2963545"/>
                     </a:xfrm>
                     <a:prstGeom prst="rect">
                       <a:avLst/>
@@ -280,30 +310,6 @@
         <w:rPr>
           <w:lang w:val="es-ES"/>
         </w:rPr>
-        <w:t>Una vez que obtenemos las transacciones, podemos ver en la Figura 1 la representación gráfica de la distribución de los ítems en las transacciones. Además</w:t>
-      </w:r>
-      <w:r>
-        <w:rPr>
-          <w:lang w:val="es-ES"/>
-        </w:rPr>
-        <w:t>,</w:t>
-      </w:r>
-      <w:r>
-        <w:rPr>
-          <w:lang w:val="es-ES"/>
-        </w:rPr>
-        <w:t xml:space="preserve"> en la Figura 2 se pueden observar los ítems más importantes con un mínimo soporte del 0.4. </w:t>
-      </w:r>
-      <w:r>
-        <w:rPr>
-          <w:lang w:val="es-ES"/>
-        </w:rPr>
-        <w:t xml:space="preserve"> </w:t>
-      </w:r>
-      <w:r>
-        <w:rPr>
-          <w:lang w:val="es-ES"/>
-        </w:rPr>
         <w:t xml:space="preserve">Si realizamos un primer análisis con a priori, solamente con un soporte del 0.4 </w:t>
       </w:r>
       <w:r>
@@ -318,52 +324,6 @@
         </w:rPr>
         <w:t xml:space="preserve"> obtener como se observa en la Figura 3, el diagrama de barras del tamaño de las reglas. </w:t>
       </w:r>
-      <w:r>
-        <w:rPr>
-          <w:lang w:val="es-ES"/>
-        </w:rPr>
-        <w:t xml:space="preserve">Si analizamos los </w:t>
-      </w:r>
-      <w:proofErr w:type="spellStart"/>
-      <w:r>
-        <w:rPr>
-          <w:lang w:val="es-ES"/>
-        </w:rPr>
-        <w:t>itemsets</w:t>
-      </w:r>
-      <w:proofErr w:type="spellEnd"/>
-      <w:r>
-        <w:rPr>
-          <w:lang w:val="es-ES"/>
-        </w:rPr>
-        <w:t xml:space="preserve"> </w:t>
-      </w:r>
-      <w:proofErr w:type="spellStart"/>
-      <w:r>
-        <w:rPr>
-          <w:lang w:val="es-ES"/>
-        </w:rPr>
-        <w:t>maximales</w:t>
-      </w:r>
-      <w:proofErr w:type="spellEnd"/>
-      <w:r>
-        <w:rPr>
-          <w:lang w:val="es-ES"/>
-        </w:rPr>
-        <w:t xml:space="preserve"> y cerrados, podemos ver la cantidad de cada uno de ellos, además de los frecuentes en la Figura 4. </w:t>
-      </w:r>
-      <w:r>
-        <w:rPr>
-          <w:lang w:val="es-ES"/>
-        </w:rPr>
-        <w:tab/>
-      </w:r>
-      <w:r>
-        <w:rPr>
-          <w:lang w:val="es-ES"/>
-        </w:rPr>
-        <w:tab/>
-      </w:r>
     </w:p>
     <w:p>
       <w:pPr>
@@ -376,32 +336,20 @@
     <w:p>
       <w:pPr>
         <w:jc w:val="both"/>
-        <w:rPr>
-          <w:lang w:val="es-ES"/>
-        </w:rPr>
-      </w:pPr>
-      <w:r>
-        <w:rPr>
-          <w:lang w:val="es-ES"/>
-        </w:rPr>
-        <w:tab/>
-        <w:t xml:space="preserve">  </w:t>
-      </w:r>
-      <w:r>
         <w:rPr>
           <w:i/>
           <w:sz w:val="20"/>
           <w:lang w:val="es-ES"/>
         </w:rPr>
-        <w:t xml:space="preserve">Figura </w:t>
-      </w:r>
+      </w:pPr>
       <w:r>
         <w:rPr>
           <w:i/>
           <w:sz w:val="20"/>
           <w:lang w:val="es-ES"/>
         </w:rPr>
-        <w:t>1</w:t>
+        <w:tab/>
+        <w:t xml:space="preserve">             </w:t>
       </w:r>
       <w:r>
         <w:rPr>
@@ -410,6 +358,7 @@
           <w:lang w:val="es-ES"/>
         </w:rPr>
         <w:tab/>
+        <w:t xml:space="preserve">    Figura 1 </w:t>
       </w:r>
       <w:r>
         <w:rPr>
@@ -450,72 +399,50 @@
           <w:lang w:val="es-ES"/>
         </w:rPr>
         <w:tab/>
-      </w:r>
-      <w:r>
-        <w:rPr>
-          <w:i/>
-          <w:sz w:val="20"/>
+        <w:t xml:space="preserve">    Figura 2</w:t>
+      </w:r>
+    </w:p>
+    <w:p>
+      <w:pPr>
+        <w:jc w:val="both"/>
+        <w:rPr>
+          <w:lang w:val="es-ES"/>
+        </w:rPr>
+      </w:pPr>
+    </w:p>
+    <w:p>
+      <w:pPr>
+        <w:jc w:val="both"/>
+        <w:rPr>
+          <w:lang w:val="es-ES"/>
+        </w:rPr>
+      </w:pPr>
+      <w:r>
+        <w:rPr>
+          <w:lang w:val="es-ES"/>
+        </w:rPr>
+        <w:t xml:space="preserve">Si analizamos los itemsets maximales y cerrados, podemos ver la cantidad de cada uno de ellos, además de los frecuentes en la Figura 4. </w:t>
+      </w:r>
+      <w:r>
+        <w:rPr>
           <w:lang w:val="es-ES"/>
         </w:rPr>
         <w:tab/>
       </w:r>
       <w:r>
         <w:rPr>
-          <w:i/>
-          <w:sz w:val="20"/>
           <w:lang w:val="es-ES"/>
         </w:rPr>
         <w:tab/>
       </w:r>
-      <w:r>
-        <w:rPr>
-          <w:i/>
-          <w:sz w:val="20"/>
-          <w:lang w:val="es-ES"/>
-        </w:rPr>
-        <w:tab/>
-      </w:r>
-      <w:r>
-        <w:rPr>
-          <w:i/>
-          <w:sz w:val="20"/>
-          <w:lang w:val="es-ES"/>
-        </w:rPr>
-        <w:tab/>
-      </w:r>
-      <w:r>
-        <w:rPr>
-          <w:i/>
-          <w:sz w:val="20"/>
-          <w:lang w:val="es-ES"/>
-        </w:rPr>
-        <w:tab/>
-      </w:r>
-      <w:r>
-        <w:rPr>
-          <w:i/>
-          <w:sz w:val="20"/>
-          <w:lang w:val="es-ES"/>
-        </w:rPr>
-        <w:tab/>
-      </w:r>
-      <w:r>
-        <w:rPr>
-          <w:i/>
-          <w:sz w:val="20"/>
-          <w:lang w:val="es-ES"/>
-        </w:rPr>
-        <w:tab/>
-      </w:r>
-      <w:r>
-        <w:rPr>
-          <w:i/>
-          <w:sz w:val="20"/>
-          <w:lang w:val="es-ES"/>
-        </w:rPr>
-        <w:tab/>
-        <w:t xml:space="preserve">    Figura 2</w:t>
-      </w:r>
+    </w:p>
+    <w:p>
+      <w:pPr>
+        <w:jc w:val="both"/>
+        <w:rPr>
+          <w:lang w:val="es-ES"/>
+        </w:rPr>
+      </w:pPr>
     </w:p>
     <w:p>
       <w:pPr>
@@ -537,17 +464,18 @@
           <w:noProof/>
           <w:lang w:eastAsia="es-ES_tradnl"/>
         </w:rPr>
+        <w:lastRenderedPageBreak/>
         <w:drawing>
-          <wp:anchor distT="0" distB="0" distL="114300" distR="114300" simplePos="0" relativeHeight="251661312" behindDoc="0" locked="0" layoutInCell="1" allowOverlap="1" wp14:anchorId="2BB762FB" wp14:editId="6DB6B0C5">
+          <wp:anchor distT="0" distB="0" distL="114300" distR="114300" simplePos="0" relativeHeight="251661312" behindDoc="0" locked="0" layoutInCell="1" allowOverlap="1" wp14:anchorId="2BB762FB" wp14:editId="68F4C556">
             <wp:simplePos x="0" y="0"/>
             <wp:positionH relativeFrom="column">
-              <wp:posOffset>3433445</wp:posOffset>
+              <wp:posOffset>2747010</wp:posOffset>
             </wp:positionH>
             <wp:positionV relativeFrom="paragraph">
-              <wp:posOffset>115570</wp:posOffset>
+              <wp:posOffset>1905</wp:posOffset>
             </wp:positionV>
-            <wp:extent cx="1856740" cy="1844040"/>
-            <wp:effectExtent l="0" t="0" r="0" b="10160"/>
+            <wp:extent cx="2667000" cy="2647950"/>
+            <wp:effectExtent l="0" t="0" r="0" b="0"/>
             <wp:wrapSquare wrapText="bothSides"/>
             <wp:docPr id="5" name="Imagen 5" descr="../../../../../../Desktop/Captura%20de%20pantalla%202017-02-04%20a%20las%201"/>
             <wp:cNvGraphicFramePr>
@@ -563,7 +491,7 @@
                     </pic:cNvPicPr>
                   </pic:nvPicPr>
                   <pic:blipFill>
-                    <a:blip r:embed="rId8">
+                    <a:blip r:embed="rId10">
                       <a:extLst>
                         <a:ext uri="{28A0092B-C50C-407E-A947-70E740481C1C}">
                           <a14:useLocalDpi xmlns:a14="http://schemas.microsoft.com/office/drawing/2010/main" val="0"/>
@@ -578,7 +506,7 @@
                   <pic:spPr bwMode="auto">
                     <a:xfrm>
                       <a:off x="0" y="0"/>
-                      <a:ext cx="1856740" cy="1844040"/>
+                      <a:ext cx="2667000" cy="2647950"/>
                     </a:xfrm>
                     <a:prstGeom prst="rect">
                       <a:avLst/>
@@ -606,16 +534,16 @@
           <w:lang w:eastAsia="es-ES_tradnl"/>
         </w:rPr>
         <w:drawing>
-          <wp:anchor distT="0" distB="0" distL="114300" distR="114300" simplePos="0" relativeHeight="251660288" behindDoc="0" locked="0" layoutInCell="1" allowOverlap="1" wp14:anchorId="792B8F90" wp14:editId="42BE7B78">
+          <wp:anchor distT="0" distB="0" distL="114300" distR="114300" simplePos="0" relativeHeight="251660288" behindDoc="0" locked="0" layoutInCell="1" allowOverlap="1" wp14:anchorId="792B8F90" wp14:editId="6DDFABA8">
             <wp:simplePos x="0" y="0"/>
             <wp:positionH relativeFrom="column">
-              <wp:posOffset>462280</wp:posOffset>
+              <wp:posOffset>12065</wp:posOffset>
             </wp:positionH>
             <wp:positionV relativeFrom="paragraph">
-              <wp:posOffset>3810</wp:posOffset>
+              <wp:posOffset>14605</wp:posOffset>
             </wp:positionV>
-            <wp:extent cx="1943735" cy="1920240"/>
-            <wp:effectExtent l="0" t="0" r="12065" b="10160"/>
+            <wp:extent cx="2663825" cy="2631440"/>
+            <wp:effectExtent l="0" t="0" r="3175" b="10160"/>
             <wp:wrapSquare wrapText="bothSides"/>
             <wp:docPr id="4" name="Imagen 4" descr="../../../../../../Desktop/Captura%20de%20pantalla%202017-02-04%20a%20las%201"/>
             <wp:cNvGraphicFramePr>
@@ -631,7 +559,7 @@
                     </pic:cNvPicPr>
                   </pic:nvPicPr>
                   <pic:blipFill>
-                    <a:blip r:embed="rId9">
+                    <a:blip r:embed="rId11">
                       <a:extLst>
                         <a:ext uri="{28A0092B-C50C-407E-A947-70E740481C1C}">
                           <a14:useLocalDpi xmlns:a14="http://schemas.microsoft.com/office/drawing/2010/main" val="0"/>
@@ -646,7 +574,7 @@
                   <pic:spPr bwMode="auto">
                     <a:xfrm>
                       <a:off x="0" y="0"/>
-                      <a:ext cx="1943735" cy="1920240"/>
+                      <a:ext cx="2663825" cy="2631440"/>
                     </a:xfrm>
                     <a:prstGeom prst="rect">
                       <a:avLst/>
@@ -668,86 +596,6 @@
           </wp:anchor>
         </w:drawing>
       </w:r>
-    </w:p>
-    <w:p>
-      <w:pPr>
-        <w:jc w:val="both"/>
-        <w:rPr>
-          <w:lang w:val="es-ES"/>
-        </w:rPr>
-      </w:pPr>
-    </w:p>
-    <w:p>
-      <w:pPr>
-        <w:jc w:val="both"/>
-        <w:rPr>
-          <w:lang w:val="es-ES"/>
-        </w:rPr>
-      </w:pPr>
-    </w:p>
-    <w:p>
-      <w:pPr>
-        <w:jc w:val="both"/>
-        <w:rPr>
-          <w:lang w:val="es-ES"/>
-        </w:rPr>
-      </w:pPr>
-    </w:p>
-    <w:p>
-      <w:pPr>
-        <w:jc w:val="both"/>
-        <w:rPr>
-          <w:lang w:val="es-ES"/>
-        </w:rPr>
-      </w:pPr>
-    </w:p>
-    <w:p>
-      <w:pPr>
-        <w:jc w:val="both"/>
-        <w:rPr>
-          <w:lang w:val="es-ES"/>
-        </w:rPr>
-      </w:pPr>
-    </w:p>
-    <w:p>
-      <w:pPr>
-        <w:jc w:val="both"/>
-        <w:rPr>
-          <w:lang w:val="es-ES"/>
-        </w:rPr>
-      </w:pPr>
-    </w:p>
-    <w:p>
-      <w:pPr>
-        <w:jc w:val="both"/>
-        <w:rPr>
-          <w:lang w:val="es-ES"/>
-        </w:rPr>
-      </w:pPr>
-    </w:p>
-    <w:p>
-      <w:pPr>
-        <w:jc w:val="both"/>
-        <w:rPr>
-          <w:lang w:val="es-ES"/>
-        </w:rPr>
-      </w:pPr>
-    </w:p>
-    <w:p>
-      <w:pPr>
-        <w:jc w:val="both"/>
-        <w:rPr>
-          <w:lang w:val="es-ES"/>
-        </w:rPr>
-      </w:pPr>
-    </w:p>
-    <w:p>
-      <w:pPr>
-        <w:jc w:val="both"/>
-        <w:rPr>
-          <w:lang w:val="es-ES"/>
-        </w:rPr>
-      </w:pPr>
       <w:r>
         <w:rPr>
           <w:lang w:val="es-ES"/>
@@ -770,7 +618,7 @@
           <w:sz w:val="20"/>
           <w:lang w:val="es-ES"/>
         </w:rPr>
-        <w:tab/>
+        <w:t xml:space="preserve">    </w:t>
       </w:r>
       <w:r>
         <w:rPr>
@@ -779,6 +627,7 @@
           <w:lang w:val="es-ES"/>
         </w:rPr>
         <w:tab/>
+        <w:t xml:space="preserve">                   Figura 3</w:t>
       </w:r>
       <w:r>
         <w:rPr>
@@ -786,7 +635,7 @@
           <w:sz w:val="20"/>
           <w:lang w:val="es-ES"/>
         </w:rPr>
-        <w:t xml:space="preserve">         </w:t>
+        <w:tab/>
       </w:r>
       <w:r>
         <w:rPr>
@@ -794,7 +643,7 @@
           <w:sz w:val="20"/>
           <w:lang w:val="es-ES"/>
         </w:rPr>
-        <w:t>Figura 3</w:t>
+        <w:tab/>
       </w:r>
       <w:r>
         <w:rPr>
@@ -827,22 +676,6 @@
           <w:lang w:val="es-ES"/>
         </w:rPr>
         <w:tab/>
-      </w:r>
-      <w:r>
-        <w:rPr>
-          <w:i/>
-          <w:sz w:val="20"/>
-          <w:lang w:val="es-ES"/>
-        </w:rPr>
-        <w:tab/>
-      </w:r>
-      <w:r>
-        <w:rPr>
-          <w:i/>
-          <w:sz w:val="20"/>
-          <w:lang w:val="es-ES"/>
-        </w:rPr>
-        <w:tab/>
         <w:t>Figura 4</w:t>
       </w:r>
     </w:p>
@@ -867,12 +700,28 @@
         </w:rPr>
         <w:t xml:space="preserve">Una vez sacada esta información, se ha procedido a hacer a priori con un soporte del 0.4 y una confianza del 0.8, siendo además una mínima longitud de 2. </w:t>
       </w:r>
+    </w:p>
+    <w:p>
+      <w:pPr>
+        <w:jc w:val="both"/>
+        <w:rPr>
+          <w:lang w:val="es-ES"/>
+        </w:rPr>
+      </w:pPr>
       <w:r>
         <w:rPr>
           <w:lang w:val="es-ES"/>
         </w:rPr>
         <w:t xml:space="preserve">Con estas reglas se ha realizado un análisis de las reglas: </w:t>
       </w:r>
+    </w:p>
+    <w:p>
+      <w:pPr>
+        <w:jc w:val="both"/>
+        <w:rPr>
+          <w:lang w:val="es-ES"/>
+        </w:rPr>
+      </w:pPr>
     </w:p>
     <w:tbl>
       <w:tblPr>
@@ -905,7 +754,6 @@
               <w:rPr>
                 <w:lang w:val="es-ES"/>
               </w:rPr>
-              <w:lastRenderedPageBreak/>
               <w:t>Nº</w:t>
             </w:r>
           </w:p>
@@ -921,14 +769,12 @@
                 <w:lang w:val="es-ES"/>
               </w:rPr>
             </w:pPr>
-            <w:proofErr w:type="spellStart"/>
             <w:r>
               <w:rPr>
                 <w:lang w:val="es-ES"/>
               </w:rPr>
               <w:t>lhs</w:t>
             </w:r>
-            <w:proofErr w:type="spellEnd"/>
           </w:p>
         </w:tc>
         <w:tc>
@@ -942,14 +788,12 @@
                 <w:lang w:val="es-ES"/>
               </w:rPr>
             </w:pPr>
-            <w:proofErr w:type="spellStart"/>
             <w:r>
               <w:rPr>
                 <w:lang w:val="es-ES"/>
               </w:rPr>
               <w:t>rhs</w:t>
             </w:r>
-            <w:proofErr w:type="spellEnd"/>
           </w:p>
         </w:tc>
         <w:tc>
@@ -1001,14 +845,12 @@
                 <w:lang w:val="es-ES"/>
               </w:rPr>
             </w:pPr>
-            <w:proofErr w:type="spellStart"/>
             <w:r>
               <w:rPr>
                 <w:lang w:val="es-ES"/>
               </w:rPr>
               <w:t>Lift</w:t>
             </w:r>
-            <w:proofErr w:type="spellEnd"/>
           </w:p>
         </w:tc>
         <w:tc>
@@ -1062,19 +904,11 @@
                 <w:lang w:val="es-ES"/>
               </w:rPr>
             </w:pPr>
-            <w:proofErr w:type="spellStart"/>
-            <w:r>
-              <w:rPr>
-                <w:lang w:val="es-ES"/>
-              </w:rPr>
-              <w:t>Domestic</w:t>
-            </w:r>
-            <w:proofErr w:type="spellEnd"/>
-            <w:r>
-              <w:rPr>
-                <w:lang w:val="es-ES"/>
-              </w:rPr>
-              <w:t>=False</w:t>
+            <w:r>
+              <w:rPr>
+                <w:lang w:val="es-ES"/>
+              </w:rPr>
+              <w:t>Domestic=False</w:t>
             </w:r>
           </w:p>
         </w:tc>
@@ -1089,19 +923,11 @@
                 <w:lang w:val="es-ES"/>
               </w:rPr>
             </w:pPr>
-            <w:proofErr w:type="spellStart"/>
-            <w:r>
-              <w:rPr>
-                <w:lang w:val="es-ES"/>
-              </w:rPr>
-              <w:t>Venemous</w:t>
-            </w:r>
-            <w:proofErr w:type="spellEnd"/>
-            <w:r>
-              <w:rPr>
-                <w:lang w:val="es-ES"/>
-              </w:rPr>
-              <w:t>=</w:t>
+            <w:r>
+              <w:rPr>
+                <w:lang w:val="es-ES"/>
+              </w:rPr>
+              <w:t>Venemous=</w:t>
             </w:r>
             <w:r>
               <w:rPr>
@@ -1225,19 +1051,11 @@
                 <w:lang w:val="es-ES"/>
               </w:rPr>
             </w:pPr>
-            <w:proofErr w:type="spellStart"/>
-            <w:r>
-              <w:rPr>
-                <w:lang w:val="es-ES"/>
-              </w:rPr>
-              <w:t>Eggs</w:t>
-            </w:r>
-            <w:proofErr w:type="spellEnd"/>
-            <w:r>
-              <w:rPr>
-                <w:lang w:val="es-ES"/>
-              </w:rPr>
-              <w:t>=True</w:t>
+            <w:r>
+              <w:rPr>
+                <w:lang w:val="es-ES"/>
+              </w:rPr>
+              <w:t>Eggs=True</w:t>
             </w:r>
           </w:p>
         </w:tc>
@@ -1252,19 +1070,11 @@
                 <w:lang w:val="es-ES"/>
               </w:rPr>
             </w:pPr>
-            <w:proofErr w:type="spellStart"/>
-            <w:r>
-              <w:rPr>
-                <w:lang w:val="es-ES"/>
-              </w:rPr>
-              <w:t>Milk</w:t>
-            </w:r>
-            <w:proofErr w:type="spellEnd"/>
-            <w:r>
-              <w:rPr>
-                <w:lang w:val="es-ES"/>
-              </w:rPr>
-              <w:t>=False</w:t>
+            <w:r>
+              <w:rPr>
+                <w:lang w:val="es-ES"/>
+              </w:rPr>
+              <w:t>Milk=False</w:t>
             </w:r>
           </w:p>
         </w:tc>
@@ -1376,19 +1186,11 @@
                 <w:lang w:val="es-ES"/>
               </w:rPr>
             </w:pPr>
-            <w:proofErr w:type="spellStart"/>
-            <w:r>
-              <w:rPr>
-                <w:lang w:val="es-ES"/>
-              </w:rPr>
-              <w:t>Milk</w:t>
-            </w:r>
-            <w:proofErr w:type="spellEnd"/>
-            <w:r>
-              <w:rPr>
-                <w:lang w:val="es-ES"/>
-              </w:rPr>
-              <w:t>=True</w:t>
+            <w:r>
+              <w:rPr>
+                <w:lang w:val="es-ES"/>
+              </w:rPr>
+              <w:t>Milk=True</w:t>
             </w:r>
           </w:p>
         </w:tc>
@@ -1403,28 +1205,12 @@
                 <w:lang w:val="es-ES"/>
               </w:rPr>
             </w:pPr>
-            <w:proofErr w:type="spellStart"/>
-            <w:r>
-              <w:rPr>
-                <w:lang w:val="es-ES"/>
-              </w:rPr>
-              <w:t>Type</w:t>
-            </w:r>
-            <w:proofErr w:type="spellEnd"/>
-            <w:r>
-              <w:rPr>
-                <w:lang w:val="es-ES"/>
-              </w:rPr>
-              <w:t>=</w:t>
-            </w:r>
-            <w:proofErr w:type="spellStart"/>
-            <w:r>
-              <w:rPr>
-                <w:lang w:val="es-ES"/>
-              </w:rPr>
-              <w:t>Mammal</w:t>
-            </w:r>
-            <w:proofErr w:type="spellEnd"/>
+            <w:r>
+              <w:rPr>
+                <w:lang w:val="es-ES"/>
+              </w:rPr>
+              <w:t>Type=Mammal</w:t>
+            </w:r>
           </w:p>
         </w:tc>
         <w:tc>
@@ -1535,33 +1321,11 @@
                 <w:lang w:val="es-ES"/>
               </w:rPr>
             </w:pPr>
-            <w:proofErr w:type="spellStart"/>
-            <w:r>
-              <w:rPr>
-                <w:lang w:val="es-ES"/>
-              </w:rPr>
-              <w:t>Milk</w:t>
-            </w:r>
-            <w:proofErr w:type="spellEnd"/>
-            <w:r>
-              <w:rPr>
-                <w:lang w:val="es-ES"/>
-              </w:rPr>
-              <w:t xml:space="preserve">=False, </w:t>
-            </w:r>
-            <w:proofErr w:type="spellStart"/>
-            <w:r>
-              <w:rPr>
-                <w:lang w:val="es-ES"/>
-              </w:rPr>
-              <w:t>Backbone</w:t>
-            </w:r>
-            <w:proofErr w:type="spellEnd"/>
-            <w:r>
-              <w:rPr>
-                <w:lang w:val="es-ES"/>
-              </w:rPr>
-              <w:t>=True</w:t>
+            <w:r>
+              <w:rPr>
+                <w:lang w:val="es-ES"/>
+              </w:rPr>
+              <w:t>Milk=False, Backbone=True</w:t>
             </w:r>
           </w:p>
         </w:tc>
@@ -1576,19 +1340,11 @@
                 <w:lang w:val="es-ES"/>
               </w:rPr>
             </w:pPr>
-            <w:proofErr w:type="spellStart"/>
-            <w:r>
-              <w:rPr>
-                <w:lang w:val="es-ES"/>
-              </w:rPr>
-              <w:t>Hair</w:t>
-            </w:r>
-            <w:proofErr w:type="spellEnd"/>
-            <w:r>
-              <w:rPr>
-                <w:lang w:val="es-ES"/>
-              </w:rPr>
-              <w:t>=False</w:t>
+            <w:r>
+              <w:rPr>
+                <w:lang w:val="es-ES"/>
+              </w:rPr>
+              <w:t>Hair=False</w:t>
             </w:r>
           </w:p>
         </w:tc>
@@ -1700,33 +1456,11 @@
                 <w:lang w:val="es-ES"/>
               </w:rPr>
             </w:pPr>
-            <w:proofErr w:type="spellStart"/>
-            <w:r>
-              <w:rPr>
-                <w:lang w:val="es-ES"/>
-              </w:rPr>
-              <w:t>Milk</w:t>
-            </w:r>
-            <w:proofErr w:type="spellEnd"/>
-            <w:r>
-              <w:rPr>
-                <w:lang w:val="es-ES"/>
-              </w:rPr>
-              <w:t xml:space="preserve">=False, </w:t>
-            </w:r>
-            <w:proofErr w:type="spellStart"/>
-            <w:r>
-              <w:rPr>
-                <w:lang w:val="es-ES"/>
-              </w:rPr>
-              <w:t>Venomous</w:t>
-            </w:r>
-            <w:proofErr w:type="spellEnd"/>
-            <w:r>
-              <w:rPr>
-                <w:lang w:val="es-ES"/>
-              </w:rPr>
-              <w:t>=False</w:t>
+            <w:r>
+              <w:rPr>
+                <w:lang w:val="es-ES"/>
+              </w:rPr>
+              <w:t>Milk=False, Venomous=False</w:t>
             </w:r>
           </w:p>
         </w:tc>
@@ -1741,19 +1475,11 @@
                 <w:lang w:val="es-ES"/>
               </w:rPr>
             </w:pPr>
-            <w:proofErr w:type="spellStart"/>
-            <w:r>
-              <w:rPr>
-                <w:lang w:val="es-ES"/>
-              </w:rPr>
-              <w:t>Egss</w:t>
-            </w:r>
-            <w:proofErr w:type="spellEnd"/>
-            <w:r>
-              <w:rPr>
-                <w:lang w:val="es-ES"/>
-              </w:rPr>
-              <w:t>=True</w:t>
+            <w:r>
+              <w:rPr>
+                <w:lang w:val="es-ES"/>
+              </w:rPr>
+              <w:t>Egss=True</w:t>
             </w:r>
           </w:p>
         </w:tc>
@@ -1865,33 +1591,11 @@
                 <w:lang w:val="es-ES"/>
               </w:rPr>
             </w:pPr>
-            <w:proofErr w:type="spellStart"/>
-            <w:r>
-              <w:rPr>
-                <w:lang w:val="es-ES"/>
-              </w:rPr>
-              <w:t>Egss</w:t>
-            </w:r>
-            <w:proofErr w:type="spellEnd"/>
-            <w:r>
-              <w:rPr>
-                <w:lang w:val="es-ES"/>
-              </w:rPr>
-              <w:t xml:space="preserve">=True, </w:t>
-            </w:r>
-            <w:proofErr w:type="spellStart"/>
-            <w:r>
-              <w:rPr>
-                <w:lang w:val="es-ES"/>
-              </w:rPr>
-              <w:t>Backbone</w:t>
-            </w:r>
-            <w:proofErr w:type="spellEnd"/>
-            <w:r>
-              <w:rPr>
-                <w:lang w:val="es-ES"/>
-              </w:rPr>
-              <w:t>=True</w:t>
+            <w:r>
+              <w:rPr>
+                <w:lang w:val="es-ES"/>
+              </w:rPr>
+              <w:t>Egss=True, Backbone=True</w:t>
             </w:r>
           </w:p>
         </w:tc>
@@ -1906,19 +1610,11 @@
                 <w:lang w:val="es-ES"/>
               </w:rPr>
             </w:pPr>
-            <w:proofErr w:type="spellStart"/>
-            <w:r>
-              <w:rPr>
-                <w:lang w:val="es-ES"/>
-              </w:rPr>
-              <w:t>Hair</w:t>
-            </w:r>
-            <w:proofErr w:type="spellEnd"/>
-            <w:r>
-              <w:rPr>
-                <w:lang w:val="es-ES"/>
-              </w:rPr>
-              <w:t>=False</w:t>
+            <w:r>
+              <w:rPr>
+                <w:lang w:val="es-ES"/>
+              </w:rPr>
+              <w:t>Hair=False</w:t>
             </w:r>
           </w:p>
         </w:tc>
@@ -2030,33 +1726,11 @@
                 <w:lang w:val="es-ES"/>
               </w:rPr>
             </w:pPr>
-            <w:proofErr w:type="spellStart"/>
-            <w:r>
-              <w:rPr>
-                <w:lang w:val="es-ES"/>
-              </w:rPr>
-              <w:t>Hair</w:t>
-            </w:r>
-            <w:proofErr w:type="spellEnd"/>
-            <w:r>
-              <w:rPr>
-                <w:lang w:val="es-ES"/>
-              </w:rPr>
-              <w:t xml:space="preserve">=False, </w:t>
-            </w:r>
-            <w:proofErr w:type="spellStart"/>
-            <w:r>
-              <w:rPr>
-                <w:lang w:val="es-ES"/>
-              </w:rPr>
-              <w:t>Catsize</w:t>
-            </w:r>
-            <w:proofErr w:type="spellEnd"/>
-            <w:r>
-              <w:rPr>
-                <w:lang w:val="es-ES"/>
-              </w:rPr>
-              <w:t>=False</w:t>
+            <w:r>
+              <w:rPr>
+                <w:lang w:val="es-ES"/>
+              </w:rPr>
+              <w:t>Hair=False, Catsize=False</w:t>
             </w:r>
           </w:p>
         </w:tc>
@@ -2071,19 +1745,11 @@
                 <w:lang w:val="es-ES"/>
               </w:rPr>
             </w:pPr>
-            <w:proofErr w:type="spellStart"/>
-            <w:r>
-              <w:rPr>
-                <w:lang w:val="es-ES"/>
-              </w:rPr>
-              <w:t>Milk</w:t>
-            </w:r>
-            <w:proofErr w:type="spellEnd"/>
-            <w:r>
-              <w:rPr>
-                <w:lang w:val="es-ES"/>
-              </w:rPr>
-              <w:t>=False</w:t>
+            <w:r>
+              <w:rPr>
+                <w:lang w:val="es-ES"/>
+              </w:rPr>
+              <w:t>Milk=False</w:t>
             </w:r>
           </w:p>
         </w:tc>
@@ -2189,21 +1855,7 @@
         <w:rPr>
           <w:lang w:val="es-ES"/>
         </w:rPr>
-        <w:t xml:space="preserve">Si analizamos la regla 1: podemos ver que la confianza de la regla y el soporte del consecuente son iguales, además de que el </w:t>
-      </w:r>
-      <w:proofErr w:type="spellStart"/>
-      <w:r>
-        <w:rPr>
-          <w:lang w:val="es-ES"/>
-        </w:rPr>
-        <w:t>lift</w:t>
-      </w:r>
-      <w:proofErr w:type="spellEnd"/>
-      <w:r>
-        <w:rPr>
-          <w:lang w:val="es-ES"/>
-        </w:rPr>
-        <w:t xml:space="preserve"> es menor de 1, por lo que esta regla no nos aporta nada. </w:t>
+        <w:t xml:space="preserve">Si analizamos la regla 1: podemos ver que la confianza de la regla y el soporte del consecuente son iguales, además de que el lift es menor de 1, por lo que esta regla no nos aporta nada. </w:t>
       </w:r>
     </w:p>
     <w:p>
@@ -2254,6 +1906,14 @@
     </w:p>
     <w:p>
       <w:pPr>
+        <w:jc w:val="both"/>
+        <w:rPr>
+          <w:lang w:val="es-ES"/>
+        </w:rPr>
+      </w:pPr>
+    </w:p>
+    <w:p>
+      <w:pPr>
         <w:pStyle w:val="Ttulo2"/>
         <w:rPr>
           <w:lang w:val="es-ES"/>
@@ -2283,19 +1943,17 @@
         </w:rPr>
         <w:t>-</w:t>
       </w:r>
-      <w:proofErr w:type="gramStart"/>
-      <w:r>
-        <w:rPr>
-          <w:lang w:val="es-ES"/>
-        </w:rPr>
-        <w:t xml:space="preserve">  .R</w:t>
-      </w:r>
-      <w:proofErr w:type="gramEnd"/>
-      <w:r>
-        <w:rPr>
-          <w:lang w:val="es-ES"/>
-        </w:rPr>
-        <w:t>)</w:t>
+      <w:r>
+        <w:rPr>
+          <w:lang w:val="es-ES"/>
+        </w:rPr>
+        <w:t>313</w:t>
+      </w:r>
+      <w:r>
+        <w:rPr>
+          <w:lang w:val="es-ES"/>
+        </w:rPr>
+        <w:t xml:space="preserve">  .R)</w:t>
       </w:r>
     </w:p>
     <w:p>
@@ -2355,25 +2013,39 @@
         </w:rPr>
         <w:t xml:space="preserve">Un tipo de reglas que he querido analizar han sido las reglas con consecuente </w:t>
       </w:r>
-      <w:proofErr w:type="spellStart"/>
-      <w:r>
-        <w:rPr>
-          <w:lang w:val="es-ES"/>
-        </w:rPr>
-        <w:t>Fins</w:t>
-      </w:r>
-      <w:proofErr w:type="spellEnd"/>
-      <w:r>
-        <w:rPr>
-          <w:lang w:val="es-ES"/>
-        </w:rPr>
-        <w:t>=TRUE</w:t>
-      </w:r>
-      <w:r>
-        <w:rPr>
-          <w:lang w:val="es-ES"/>
-        </w:rPr>
-        <w:t xml:space="preserve">. De esta forma he buscado las reglas que cumplen esta condición, </w:t>
+      <w:r>
+        <w:rPr>
+          <w:lang w:val="es-ES"/>
+        </w:rPr>
+        <w:t>Fins=TRUE</w:t>
+      </w:r>
+      <w:r>
+        <w:rPr>
+          <w:lang w:val="es-ES"/>
+        </w:rPr>
+        <w:t xml:space="preserve">. </w:t>
+      </w:r>
+    </w:p>
+    <w:p>
+      <w:pPr>
+        <w:jc w:val="both"/>
+        <w:rPr>
+          <w:lang w:val="es-ES"/>
+        </w:rPr>
+      </w:pPr>
+    </w:p>
+    <w:p>
+      <w:pPr>
+        <w:jc w:val="both"/>
+        <w:rPr>
+          <w:lang w:val="es-ES"/>
+        </w:rPr>
+      </w:pPr>
+      <w:r>
+        <w:rPr>
+          <w:lang w:val="es-ES"/>
+        </w:rPr>
+        <w:t xml:space="preserve">De esta forma he buscado las reglas que cumplen esta condición, </w:t>
       </w:r>
       <w:r>
         <w:rPr>
@@ -2387,6 +2059,14 @@
         </w:rPr>
         <w:t xml:space="preserve"> </w:t>
       </w:r>
+    </w:p>
+    <w:p>
+      <w:pPr>
+        <w:jc w:val="both"/>
+        <w:rPr>
+          <w:lang w:val="es-ES"/>
+        </w:rPr>
+      </w:pPr>
     </w:p>
     <w:tbl>
       <w:tblPr>
@@ -2434,14 +2114,12 @@
                 <w:lang w:val="es-ES"/>
               </w:rPr>
             </w:pPr>
-            <w:proofErr w:type="spellStart"/>
             <w:r>
               <w:rPr>
                 <w:lang w:val="es-ES"/>
               </w:rPr>
               <w:t>lhs</w:t>
             </w:r>
-            <w:proofErr w:type="spellEnd"/>
           </w:p>
         </w:tc>
         <w:tc>
@@ -2455,14 +2133,12 @@
                 <w:lang w:val="es-ES"/>
               </w:rPr>
             </w:pPr>
-            <w:proofErr w:type="spellStart"/>
             <w:r>
               <w:rPr>
                 <w:lang w:val="es-ES"/>
               </w:rPr>
               <w:t>rhs</w:t>
             </w:r>
-            <w:proofErr w:type="spellEnd"/>
           </w:p>
         </w:tc>
         <w:tc>
@@ -2514,14 +2190,12 @@
                 <w:lang w:val="es-ES"/>
               </w:rPr>
             </w:pPr>
-            <w:proofErr w:type="spellStart"/>
             <w:r>
               <w:rPr>
                 <w:lang w:val="es-ES"/>
               </w:rPr>
               <w:t>Lift</w:t>
             </w:r>
-            <w:proofErr w:type="spellEnd"/>
           </w:p>
         </w:tc>
         <w:tc>
@@ -2575,28 +2249,12 @@
                 <w:lang w:val="es-ES"/>
               </w:rPr>
             </w:pPr>
-            <w:proofErr w:type="spellStart"/>
-            <w:r>
-              <w:rPr>
-                <w:lang w:val="es-ES"/>
-              </w:rPr>
-              <w:t>Type</w:t>
-            </w:r>
-            <w:proofErr w:type="spellEnd"/>
-            <w:r>
-              <w:rPr>
-                <w:lang w:val="es-ES"/>
-              </w:rPr>
-              <w:t>=</w:t>
-            </w:r>
-            <w:proofErr w:type="spellStart"/>
-            <w:r>
-              <w:rPr>
-                <w:lang w:val="es-ES"/>
-              </w:rPr>
-              <w:t>Fish</w:t>
-            </w:r>
-            <w:proofErr w:type="spellEnd"/>
+            <w:r>
+              <w:rPr>
+                <w:lang w:val="es-ES"/>
+              </w:rPr>
+              <w:t>Type=Fish</w:t>
+            </w:r>
           </w:p>
         </w:tc>
         <w:tc>
@@ -2610,19 +2268,11 @@
                 <w:lang w:val="es-ES"/>
               </w:rPr>
             </w:pPr>
-            <w:proofErr w:type="spellStart"/>
-            <w:r>
-              <w:rPr>
-                <w:lang w:val="es-ES"/>
-              </w:rPr>
-              <w:t>Fins</w:t>
-            </w:r>
-            <w:proofErr w:type="spellEnd"/>
-            <w:r>
-              <w:rPr>
-                <w:lang w:val="es-ES"/>
-              </w:rPr>
-              <w:t>=True</w:t>
+            <w:r>
+              <w:rPr>
+                <w:lang w:val="es-ES"/>
+              </w:rPr>
+              <w:t>Fins=True</w:t>
             </w:r>
           </w:p>
         </w:tc>
@@ -2734,19 +2384,11 @@
                 <w:lang w:val="es-ES"/>
               </w:rPr>
             </w:pPr>
-            <w:proofErr w:type="spellStart"/>
-            <w:r>
-              <w:rPr>
-                <w:lang w:val="es-ES"/>
-              </w:rPr>
-              <w:t>Breathes</w:t>
-            </w:r>
-            <w:proofErr w:type="spellEnd"/>
-            <w:r>
-              <w:rPr>
-                <w:lang w:val="es-ES"/>
-              </w:rPr>
-              <w:t>=False</w:t>
+            <w:r>
+              <w:rPr>
+                <w:lang w:val="es-ES"/>
+              </w:rPr>
+              <w:t>Breathes=False</w:t>
             </w:r>
           </w:p>
         </w:tc>
@@ -2761,19 +2403,11 @@
                 <w:lang w:val="es-ES"/>
               </w:rPr>
             </w:pPr>
-            <w:proofErr w:type="spellStart"/>
-            <w:r>
-              <w:rPr>
-                <w:lang w:val="es-ES"/>
-              </w:rPr>
-              <w:t>Fins</w:t>
-            </w:r>
-            <w:proofErr w:type="spellEnd"/>
-            <w:r>
-              <w:rPr>
-                <w:lang w:val="es-ES"/>
-              </w:rPr>
-              <w:t>=True</w:t>
+            <w:r>
+              <w:rPr>
+                <w:lang w:val="es-ES"/>
+              </w:rPr>
+              <w:t>Fins=True</w:t>
             </w:r>
           </w:p>
         </w:tc>
@@ -2885,19 +2519,11 @@
                 <w:lang w:val="es-ES"/>
               </w:rPr>
             </w:pPr>
-            <w:proofErr w:type="spellStart"/>
-            <w:r>
-              <w:rPr>
-                <w:lang w:val="es-ES"/>
-              </w:rPr>
-              <w:t>Hair</w:t>
-            </w:r>
-            <w:proofErr w:type="spellEnd"/>
-            <w:r>
-              <w:rPr>
-                <w:lang w:val="es-ES"/>
-              </w:rPr>
-              <w:t>=False</w:t>
+            <w:r>
+              <w:rPr>
+                <w:lang w:val="es-ES"/>
+              </w:rPr>
+              <w:t>Hair=False</w:t>
             </w:r>
           </w:p>
         </w:tc>
@@ -2912,19 +2538,11 @@
                 <w:lang w:val="es-ES"/>
               </w:rPr>
             </w:pPr>
-            <w:proofErr w:type="spellStart"/>
-            <w:r>
-              <w:rPr>
-                <w:lang w:val="es-ES"/>
-              </w:rPr>
-              <w:t>Fins</w:t>
-            </w:r>
-            <w:proofErr w:type="spellEnd"/>
-            <w:r>
-              <w:rPr>
-                <w:lang w:val="es-ES"/>
-              </w:rPr>
-              <w:t>=True</w:t>
+            <w:r>
+              <w:rPr>
+                <w:lang w:val="es-ES"/>
+              </w:rPr>
+              <w:t>Fins=True</w:t>
             </w:r>
           </w:p>
         </w:tc>
@@ -3025,21 +2643,7 @@
         <w:rPr>
           <w:lang w:val="es-ES"/>
         </w:rPr>
-        <w:t xml:space="preserve">Por lo que ahora centraré mi búsqueda en encontrar reglas con el consecuente negado, es decir, </w:t>
-      </w:r>
-      <w:proofErr w:type="spellStart"/>
-      <w:r>
-        <w:rPr>
-          <w:lang w:val="es-ES"/>
-        </w:rPr>
-        <w:t>Fins</w:t>
-      </w:r>
-      <w:proofErr w:type="spellEnd"/>
-      <w:r>
-        <w:rPr>
-          <w:lang w:val="es-ES"/>
-        </w:rPr>
-        <w:t xml:space="preserve">=FALSE, obteniendo un total de 42 posibles. Para realizar un análisis de reglas en grupo necesito que en el antecedente aparezcan alguno de los anteriores descritos. Así he realizado la búsqueda de estos antecedentes y la única regla que he podido encontrar de tamaño mayor a 2 ha sido: </w:t>
+        <w:t xml:space="preserve">Por lo que ahora centraré mi búsqueda en encontrar reglas con el consecuente negado, es decir, Fins=FALSE, obteniendo un total de 42 posibles. Para realizar un análisis de reglas en grupo necesito que en el antecedente aparezcan alguno de los anteriores descritos. Así he realizado la búsqueda de estos antecedentes y la única regla que he podido encontrar de tamaño mayor a 2 ha sido: </w:t>
       </w:r>
     </w:p>
     <w:tbl>
@@ -3088,14 +2692,12 @@
                 <w:lang w:val="es-ES"/>
               </w:rPr>
             </w:pPr>
-            <w:proofErr w:type="spellStart"/>
             <w:r>
               <w:rPr>
                 <w:lang w:val="es-ES"/>
               </w:rPr>
               <w:t>lhs</w:t>
             </w:r>
-            <w:proofErr w:type="spellEnd"/>
           </w:p>
         </w:tc>
         <w:tc>
@@ -3109,14 +2711,12 @@
                 <w:lang w:val="es-ES"/>
               </w:rPr>
             </w:pPr>
-            <w:proofErr w:type="spellStart"/>
             <w:r>
               <w:rPr>
                 <w:lang w:val="es-ES"/>
               </w:rPr>
               <w:t>rhs</w:t>
             </w:r>
-            <w:proofErr w:type="spellEnd"/>
           </w:p>
         </w:tc>
         <w:tc>
@@ -3168,14 +2768,12 @@
                 <w:lang w:val="es-ES"/>
               </w:rPr>
             </w:pPr>
-            <w:proofErr w:type="spellStart"/>
             <w:r>
               <w:rPr>
                 <w:lang w:val="es-ES"/>
               </w:rPr>
               <w:t>Lift</w:t>
             </w:r>
-            <w:proofErr w:type="spellEnd"/>
           </w:p>
         </w:tc>
         <w:tc>
@@ -3229,33 +2827,11 @@
                 <w:lang w:val="es-ES"/>
               </w:rPr>
             </w:pPr>
-            <w:proofErr w:type="spellStart"/>
-            <w:r>
-              <w:rPr>
-                <w:lang w:val="es-ES"/>
-              </w:rPr>
-              <w:t>Hair</w:t>
-            </w:r>
-            <w:proofErr w:type="spellEnd"/>
-            <w:r>
-              <w:rPr>
-                <w:lang w:val="es-ES"/>
-              </w:rPr>
-              <w:t xml:space="preserve">=False, </w:t>
-            </w:r>
-            <w:proofErr w:type="spellStart"/>
-            <w:r>
-              <w:rPr>
-                <w:lang w:val="es-ES"/>
-              </w:rPr>
-              <w:t>Legs</w:t>
-            </w:r>
-            <w:proofErr w:type="spellEnd"/>
-            <w:r>
-              <w:rPr>
-                <w:lang w:val="es-ES"/>
-              </w:rPr>
-              <w:t>=True</w:t>
+            <w:r>
+              <w:rPr>
+                <w:lang w:val="es-ES"/>
+              </w:rPr>
+              <w:t>Hair=False, Legs=True</w:t>
             </w:r>
           </w:p>
         </w:tc>
@@ -3270,19 +2846,11 @@
                 <w:lang w:val="es-ES"/>
               </w:rPr>
             </w:pPr>
-            <w:proofErr w:type="spellStart"/>
-            <w:r>
-              <w:rPr>
-                <w:lang w:val="es-ES"/>
-              </w:rPr>
-              <w:t>Fins</w:t>
-            </w:r>
-            <w:proofErr w:type="spellEnd"/>
-            <w:r>
-              <w:rPr>
-                <w:lang w:val="es-ES"/>
-              </w:rPr>
-              <w:t>=False</w:t>
+            <w:r>
+              <w:rPr>
+                <w:lang w:val="es-ES"/>
+              </w:rPr>
+              <w:t>Fins=False</w:t>
             </w:r>
           </w:p>
         </w:tc>
@@ -3394,19 +2962,11 @@
                 <w:lang w:val="es-ES"/>
               </w:rPr>
             </w:pPr>
-            <w:proofErr w:type="spellStart"/>
-            <w:r>
-              <w:rPr>
-                <w:lang w:val="es-ES"/>
-              </w:rPr>
-              <w:t>Hair</w:t>
-            </w:r>
-            <w:proofErr w:type="spellEnd"/>
-            <w:r>
-              <w:rPr>
-                <w:lang w:val="es-ES"/>
-              </w:rPr>
-              <w:t>=False</w:t>
+            <w:r>
+              <w:rPr>
+                <w:lang w:val="es-ES"/>
+              </w:rPr>
+              <w:t>Hair=False</w:t>
             </w:r>
           </w:p>
         </w:tc>
@@ -3421,19 +2981,11 @@
                 <w:lang w:val="es-ES"/>
               </w:rPr>
             </w:pPr>
-            <w:proofErr w:type="spellStart"/>
-            <w:r>
-              <w:rPr>
-                <w:lang w:val="es-ES"/>
-              </w:rPr>
-              <w:t>Fins</w:t>
-            </w:r>
-            <w:proofErr w:type="spellEnd"/>
-            <w:r>
-              <w:rPr>
-                <w:lang w:val="es-ES"/>
-              </w:rPr>
-              <w:t>=True</w:t>
+            <w:r>
+              <w:rPr>
+                <w:lang w:val="es-ES"/>
+              </w:rPr>
+              <w:t>Fins=True</w:t>
             </w:r>
           </w:p>
         </w:tc>
@@ -3556,21 +3108,7 @@
         <w:rPr>
           <w:lang w:val="es-ES"/>
         </w:rPr>
-        <w:t xml:space="preserve">Como quería sacar más reglas para analizar en grupos, he realizado una función para automatizar el proceso. Esta función está descrita en el </w:t>
-      </w:r>
-      <w:proofErr w:type="gramStart"/>
-      <w:r>
-        <w:rPr>
-          <w:lang w:val="es-ES"/>
-        </w:rPr>
-        <w:t>fichero .R</w:t>
-      </w:r>
-      <w:proofErr w:type="gramEnd"/>
-      <w:r>
-        <w:rPr>
-          <w:lang w:val="es-ES"/>
-        </w:rPr>
-        <w:t xml:space="preserve"> que se ha entregado junto a este documento. NOTA: La función puede llegar a tardar </w:t>
+        <w:t xml:space="preserve">Como quería sacar más reglas para analizar en grupos, he realizado una función para automatizar el proceso. Esta función está descrita en el fichero .R que se ha entregado junto a este documento. NOTA: La función puede llegar a tardar </w:t>
       </w:r>
       <w:r>
         <w:rPr>
@@ -3617,14 +3155,6 @@
         </w:rPr>
         <w:t xml:space="preserve"> vamos a analizar algunas de las reglas: </w:t>
       </w:r>
-    </w:p>
-    <w:p>
-      <w:pPr>
-        <w:jc w:val="both"/>
-        <w:rPr>
-          <w:lang w:val="es-ES"/>
-        </w:rPr>
-      </w:pPr>
     </w:p>
     <w:tbl>
       <w:tblPr>
@@ -3672,14 +3202,12 @@
                 <w:lang w:val="es-ES"/>
               </w:rPr>
             </w:pPr>
-            <w:proofErr w:type="spellStart"/>
             <w:r>
               <w:rPr>
                 <w:lang w:val="es-ES"/>
               </w:rPr>
               <w:t>lhs</w:t>
             </w:r>
-            <w:proofErr w:type="spellEnd"/>
           </w:p>
         </w:tc>
         <w:tc>
@@ -3693,14 +3221,12 @@
                 <w:lang w:val="es-ES"/>
               </w:rPr>
             </w:pPr>
-            <w:proofErr w:type="spellStart"/>
             <w:r>
               <w:rPr>
                 <w:lang w:val="es-ES"/>
               </w:rPr>
               <w:t>rhs</w:t>
             </w:r>
-            <w:proofErr w:type="spellEnd"/>
           </w:p>
         </w:tc>
         <w:tc>
@@ -3752,14 +3278,12 @@
                 <w:lang w:val="es-ES"/>
               </w:rPr>
             </w:pPr>
-            <w:proofErr w:type="spellStart"/>
             <w:r>
               <w:rPr>
                 <w:lang w:val="es-ES"/>
               </w:rPr>
               <w:t>Lift</w:t>
             </w:r>
-            <w:proofErr w:type="spellEnd"/>
           </w:p>
         </w:tc>
         <w:tc>
@@ -3813,19 +3337,11 @@
                 <w:lang w:val="es-ES"/>
               </w:rPr>
             </w:pPr>
-            <w:proofErr w:type="spellStart"/>
-            <w:r>
-              <w:rPr>
-                <w:lang w:val="es-ES"/>
-              </w:rPr>
-              <w:t>Toothed</w:t>
-            </w:r>
-            <w:proofErr w:type="spellEnd"/>
-            <w:r>
-              <w:rPr>
-                <w:lang w:val="es-ES"/>
-              </w:rPr>
-              <w:t>=True</w:t>
+            <w:r>
+              <w:rPr>
+                <w:lang w:val="es-ES"/>
+              </w:rPr>
+              <w:t>Toothed=True</w:t>
             </w:r>
           </w:p>
         </w:tc>
@@ -3840,19 +3356,11 @@
                 <w:lang w:val="es-ES"/>
               </w:rPr>
             </w:pPr>
-            <w:proofErr w:type="spellStart"/>
-            <w:r>
-              <w:rPr>
-                <w:lang w:val="es-ES"/>
-              </w:rPr>
-              <w:t>Hair</w:t>
-            </w:r>
-            <w:proofErr w:type="spellEnd"/>
-            <w:r>
-              <w:rPr>
-                <w:lang w:val="es-ES"/>
-              </w:rPr>
-              <w:t>=True</w:t>
+            <w:r>
+              <w:rPr>
+                <w:lang w:val="es-ES"/>
+              </w:rPr>
+              <w:t>Hair=True</w:t>
             </w:r>
           </w:p>
         </w:tc>
@@ -3964,33 +3472,11 @@
                 <w:lang w:val="es-ES"/>
               </w:rPr>
             </w:pPr>
-            <w:proofErr w:type="spellStart"/>
-            <w:r>
-              <w:rPr>
-                <w:lang w:val="es-ES"/>
-              </w:rPr>
-              <w:t>Eggs</w:t>
-            </w:r>
-            <w:proofErr w:type="spellEnd"/>
-            <w:r>
-              <w:rPr>
-                <w:lang w:val="es-ES"/>
-              </w:rPr>
-              <w:t xml:space="preserve">=True, </w:t>
-            </w:r>
-            <w:proofErr w:type="spellStart"/>
-            <w:r>
-              <w:rPr>
-                <w:lang w:val="es-ES"/>
-              </w:rPr>
-              <w:t>Toothed</w:t>
-            </w:r>
-            <w:proofErr w:type="spellEnd"/>
-            <w:r>
-              <w:rPr>
-                <w:lang w:val="es-ES"/>
-              </w:rPr>
-              <w:t>=True</w:t>
+            <w:r>
+              <w:rPr>
+                <w:lang w:val="es-ES"/>
+              </w:rPr>
+              <w:t>Eggs=True, Toothed=True</w:t>
             </w:r>
           </w:p>
         </w:tc>
@@ -4005,19 +3491,11 @@
                 <w:lang w:val="es-ES"/>
               </w:rPr>
             </w:pPr>
-            <w:proofErr w:type="spellStart"/>
-            <w:r>
-              <w:rPr>
-                <w:lang w:val="es-ES"/>
-              </w:rPr>
-              <w:t>Hair</w:t>
-            </w:r>
-            <w:proofErr w:type="spellEnd"/>
-            <w:r>
-              <w:rPr>
-                <w:lang w:val="es-ES"/>
-              </w:rPr>
-              <w:t>=False</w:t>
+            <w:r>
+              <w:rPr>
+                <w:lang w:val="es-ES"/>
+              </w:rPr>
+              <w:t>Hair=False</w:t>
             </w:r>
           </w:p>
         </w:tc>
@@ -4129,33 +3607,11 @@
                 <w:lang w:val="es-ES"/>
               </w:rPr>
             </w:pPr>
-            <w:proofErr w:type="spellStart"/>
-            <w:r>
-              <w:rPr>
-                <w:lang w:val="es-ES"/>
-              </w:rPr>
-              <w:t>Milk</w:t>
-            </w:r>
-            <w:proofErr w:type="spellEnd"/>
-            <w:r>
-              <w:rPr>
-                <w:lang w:val="es-ES"/>
-              </w:rPr>
-              <w:t xml:space="preserve">=False, </w:t>
-            </w:r>
-            <w:proofErr w:type="spellStart"/>
-            <w:r>
-              <w:rPr>
-                <w:lang w:val="es-ES"/>
-              </w:rPr>
-              <w:t>Toothed</w:t>
-            </w:r>
-            <w:proofErr w:type="spellEnd"/>
-            <w:r>
-              <w:rPr>
-                <w:lang w:val="es-ES"/>
-              </w:rPr>
-              <w:t>=True</w:t>
+            <w:r>
+              <w:rPr>
+                <w:lang w:val="es-ES"/>
+              </w:rPr>
+              <w:t>Milk=False, Toothed=True</w:t>
             </w:r>
           </w:p>
         </w:tc>
@@ -4170,19 +3626,11 @@
                 <w:lang w:val="es-ES"/>
               </w:rPr>
             </w:pPr>
-            <w:proofErr w:type="spellStart"/>
-            <w:r>
-              <w:rPr>
-                <w:lang w:val="es-ES"/>
-              </w:rPr>
-              <w:t>Hair</w:t>
-            </w:r>
-            <w:proofErr w:type="spellEnd"/>
-            <w:r>
-              <w:rPr>
-                <w:lang w:val="es-ES"/>
-              </w:rPr>
-              <w:t>=False</w:t>
+            <w:r>
+              <w:rPr>
+                <w:lang w:val="es-ES"/>
+              </w:rPr>
+              <w:t>Hair=False</w:t>
             </w:r>
           </w:p>
         </w:tc>
@@ -4259,6 +3707,211 @@
                 <w:lang w:val="es-ES"/>
               </w:rPr>
               <w:t>0.574</w:t>
+            </w:r>
+          </w:p>
+        </w:tc>
+      </w:tr>
+    </w:tbl>
+    <w:p>
+      <w:pPr>
+        <w:jc w:val="both"/>
+        <w:rPr>
+          <w:lang w:val="es-ES"/>
+        </w:rPr>
+      </w:pPr>
+    </w:p>
+    <w:p>
+      <w:pPr>
+        <w:jc w:val="both"/>
+        <w:rPr>
+          <w:lang w:val="es-ES"/>
+        </w:rPr>
+      </w:pPr>
+      <w:r>
+        <w:rPr>
+          <w:lang w:val="es-ES"/>
+        </w:rPr>
+        <w:t xml:space="preserve">La regla nos </w:t>
+      </w:r>
+      <w:r>
+        <w:rPr>
+          <w:lang w:val="es-ES"/>
+        </w:rPr>
+        <w:t>diría</w:t>
+      </w:r>
+      <w:r>
+        <w:rPr>
+          <w:lang w:val="es-ES"/>
+        </w:rPr>
+        <w:t xml:space="preserve"> que los animales con dientes tiene</w:t>
+      </w:r>
+      <w:r>
+        <w:rPr>
+          <w:lang w:val="es-ES"/>
+        </w:rPr>
+        <w:t>n</w:t>
+      </w:r>
+      <w:r>
+        <w:rPr>
+          <w:lang w:val="es-ES"/>
+        </w:rPr>
+        <w:t xml:space="preserve"> pelo, salvo los que ponen huevos o no dan leche. </w:t>
+      </w:r>
+    </w:p>
+    <w:p>
+      <w:pPr>
+        <w:jc w:val="both"/>
+        <w:rPr>
+          <w:lang w:val="es-ES"/>
+        </w:rPr>
+      </w:pPr>
+    </w:p>
+    <w:tbl>
+      <w:tblPr>
+        <w:tblStyle w:val="Tablaconcuadrcula"/>
+        <w:tblW w:w="0" w:type="auto"/>
+        <w:tblLook w:val="04A0" w:firstRow="1" w:lastRow="0" w:firstColumn="1" w:lastColumn="0" w:noHBand="0" w:noVBand="1"/>
+      </w:tblPr>
+      <w:tblGrid>
+        <w:gridCol w:w="821"/>
+        <w:gridCol w:w="1691"/>
+        <w:gridCol w:w="1254"/>
+        <w:gridCol w:w="1095"/>
+        <w:gridCol w:w="1194"/>
+        <w:gridCol w:w="976"/>
+        <w:gridCol w:w="1457"/>
+      </w:tblGrid>
+      <w:tr>
+        <w:tc>
+          <w:tcPr>
+            <w:tcW w:w="831" w:type="dxa"/>
+          </w:tcPr>
+          <w:p>
+            <w:pPr>
+              <w:jc w:val="center"/>
+              <w:rPr>
+                <w:lang w:val="es-ES"/>
+              </w:rPr>
+            </w:pPr>
+            <w:r>
+              <w:rPr>
+                <w:lang w:val="es-ES"/>
+              </w:rPr>
+              <w:t>Nº</w:t>
+            </w:r>
+          </w:p>
+        </w:tc>
+        <w:tc>
+          <w:tcPr>
+            <w:tcW w:w="1693" w:type="dxa"/>
+          </w:tcPr>
+          <w:p>
+            <w:pPr>
+              <w:jc w:val="center"/>
+              <w:rPr>
+                <w:lang w:val="es-ES"/>
+              </w:rPr>
+            </w:pPr>
+            <w:r>
+              <w:rPr>
+                <w:lang w:val="es-ES"/>
+              </w:rPr>
+              <w:t>lhs</w:t>
+            </w:r>
+          </w:p>
+        </w:tc>
+        <w:tc>
+          <w:tcPr>
+            <w:tcW w:w="1233" w:type="dxa"/>
+          </w:tcPr>
+          <w:p>
+            <w:pPr>
+              <w:jc w:val="center"/>
+              <w:rPr>
+                <w:lang w:val="es-ES"/>
+              </w:rPr>
+            </w:pPr>
+            <w:r>
+              <w:rPr>
+                <w:lang w:val="es-ES"/>
+              </w:rPr>
+              <w:t>rhs</w:t>
+            </w:r>
+          </w:p>
+        </w:tc>
+        <w:tc>
+          <w:tcPr>
+            <w:tcW w:w="1098" w:type="dxa"/>
+          </w:tcPr>
+          <w:p>
+            <w:pPr>
+              <w:jc w:val="center"/>
+              <w:rPr>
+                <w:lang w:val="es-ES"/>
+              </w:rPr>
+            </w:pPr>
+            <w:r>
+              <w:rPr>
+                <w:lang w:val="es-ES"/>
+              </w:rPr>
+              <w:t>Soporte regla</w:t>
+            </w:r>
+          </w:p>
+        </w:tc>
+        <w:tc>
+          <w:tcPr>
+            <w:tcW w:w="1194" w:type="dxa"/>
+          </w:tcPr>
+          <w:p>
+            <w:pPr>
+              <w:jc w:val="center"/>
+              <w:rPr>
+                <w:lang w:val="es-ES"/>
+              </w:rPr>
+            </w:pPr>
+            <w:r>
+              <w:rPr>
+                <w:lang w:val="es-ES"/>
+              </w:rPr>
+              <w:t>Confianza</w:t>
+            </w:r>
+          </w:p>
+        </w:tc>
+        <w:tc>
+          <w:tcPr>
+            <w:tcW w:w="982" w:type="dxa"/>
+          </w:tcPr>
+          <w:p>
+            <w:pPr>
+              <w:jc w:val="center"/>
+              <w:rPr>
+                <w:lang w:val="es-ES"/>
+              </w:rPr>
+            </w:pPr>
+            <w:r>
+              <w:rPr>
+                <w:lang w:val="es-ES"/>
+              </w:rPr>
+              <w:t>Lift</w:t>
+            </w:r>
+          </w:p>
+        </w:tc>
+        <w:tc>
+          <w:tcPr>
+            <w:tcW w:w="1457" w:type="dxa"/>
+          </w:tcPr>
+          <w:p>
+            <w:pPr>
+              <w:jc w:val="center"/>
+              <w:rPr>
+                <w:lang w:val="es-ES"/>
+              </w:rPr>
+            </w:pPr>
+            <w:r>
+              <w:rPr>
+                <w:lang w:val="es-ES"/>
+              </w:rPr>
+              <w:t>Soporte consecuente</w:t>
             </w:r>
           </w:p>
         </w:tc>
@@ -4279,7 +3932,7 @@
               <w:rPr>
                 <w:lang w:val="es-ES"/>
               </w:rPr>
-              <w:t>4</w:t>
+              <w:t>1</w:t>
             </w:r>
           </w:p>
         </w:tc>
@@ -4294,33 +3947,11 @@
                 <w:lang w:val="es-ES"/>
               </w:rPr>
             </w:pPr>
-            <w:proofErr w:type="spellStart"/>
-            <w:r>
-              <w:rPr>
-                <w:lang w:val="es-ES"/>
-              </w:rPr>
-              <w:t>Egss</w:t>
-            </w:r>
-            <w:proofErr w:type="spellEnd"/>
-            <w:r>
-              <w:rPr>
-                <w:lang w:val="es-ES"/>
-              </w:rPr>
-              <w:t xml:space="preserve">=True, </w:t>
-            </w:r>
-            <w:proofErr w:type="spellStart"/>
-            <w:r>
-              <w:rPr>
-                <w:lang w:val="es-ES"/>
-              </w:rPr>
-              <w:t>Toothed</w:t>
-            </w:r>
-            <w:proofErr w:type="spellEnd"/>
-            <w:r>
-              <w:rPr>
-                <w:lang w:val="es-ES"/>
-              </w:rPr>
-              <w:t>=True</w:t>
+            <w:r>
+              <w:rPr>
+                <w:lang w:val="es-ES"/>
+              </w:rPr>
+              <w:t>Toothed=True</w:t>
             </w:r>
           </w:p>
         </w:tc>
@@ -4335,19 +3966,11 @@
                 <w:lang w:val="es-ES"/>
               </w:rPr>
             </w:pPr>
-            <w:proofErr w:type="spellStart"/>
-            <w:r>
-              <w:rPr>
-                <w:lang w:val="es-ES"/>
-              </w:rPr>
-              <w:t>Hair</w:t>
-            </w:r>
-            <w:proofErr w:type="spellEnd"/>
-            <w:r>
-              <w:rPr>
-                <w:lang w:val="es-ES"/>
-              </w:rPr>
-              <w:t>=False</w:t>
+            <w:r>
+              <w:rPr>
+                <w:lang w:val="es-ES"/>
+              </w:rPr>
+              <w:t>Milk=True</w:t>
             </w:r>
           </w:p>
         </w:tc>
@@ -4366,6 +3989,141 @@
               <w:rPr>
                 <w:lang w:val="es-ES"/>
               </w:rPr>
+              <w:t>0.396</w:t>
+            </w:r>
+          </w:p>
+        </w:tc>
+        <w:tc>
+          <w:tcPr>
+            <w:tcW w:w="1194" w:type="dxa"/>
+          </w:tcPr>
+          <w:p>
+            <w:pPr>
+              <w:jc w:val="center"/>
+              <w:rPr>
+                <w:lang w:val="es-ES"/>
+              </w:rPr>
+            </w:pPr>
+            <w:r>
+              <w:rPr>
+                <w:lang w:val="es-ES"/>
+              </w:rPr>
+              <w:t>0.6557</w:t>
+            </w:r>
+          </w:p>
+        </w:tc>
+        <w:tc>
+          <w:tcPr>
+            <w:tcW w:w="982" w:type="dxa"/>
+          </w:tcPr>
+          <w:p>
+            <w:pPr>
+              <w:jc w:val="center"/>
+              <w:rPr>
+                <w:lang w:val="es-ES"/>
+              </w:rPr>
+            </w:pPr>
+            <w:r>
+              <w:rPr>
+                <w:lang w:val="es-ES"/>
+              </w:rPr>
+              <w:t>1.615</w:t>
+            </w:r>
+          </w:p>
+        </w:tc>
+        <w:tc>
+          <w:tcPr>
+            <w:tcW w:w="1457" w:type="dxa"/>
+          </w:tcPr>
+          <w:p>
+            <w:pPr>
+              <w:jc w:val="center"/>
+              <w:rPr>
+                <w:lang w:val="es-ES"/>
+              </w:rPr>
+            </w:pPr>
+            <w:r>
+              <w:rPr>
+                <w:lang w:val="es-ES"/>
+              </w:rPr>
+              <w:t>0.405</w:t>
+            </w:r>
+          </w:p>
+        </w:tc>
+      </w:tr>
+      <w:tr>
+        <w:tc>
+          <w:tcPr>
+            <w:tcW w:w="831" w:type="dxa"/>
+          </w:tcPr>
+          <w:p>
+            <w:pPr>
+              <w:jc w:val="center"/>
+              <w:rPr>
+                <w:lang w:val="es-ES"/>
+              </w:rPr>
+            </w:pPr>
+            <w:r>
+              <w:rPr>
+                <w:lang w:val="es-ES"/>
+              </w:rPr>
+              <w:t>2</w:t>
+            </w:r>
+          </w:p>
+        </w:tc>
+        <w:tc>
+          <w:tcPr>
+            <w:tcW w:w="1693" w:type="dxa"/>
+          </w:tcPr>
+          <w:p>
+            <w:pPr>
+              <w:jc w:val="center"/>
+              <w:rPr>
+                <w:lang w:val="es-ES"/>
+              </w:rPr>
+            </w:pPr>
+            <w:r>
+              <w:rPr>
+                <w:lang w:val="es-ES"/>
+              </w:rPr>
+              <w:t>Eggs=True, Toothed=True</w:t>
+            </w:r>
+          </w:p>
+        </w:tc>
+        <w:tc>
+          <w:tcPr>
+            <w:tcW w:w="1233" w:type="dxa"/>
+          </w:tcPr>
+          <w:p>
+            <w:pPr>
+              <w:jc w:val="center"/>
+              <w:rPr>
+                <w:lang w:val="es-ES"/>
+              </w:rPr>
+            </w:pPr>
+            <w:r>
+              <w:rPr>
+                <w:lang w:val="es-ES"/>
+              </w:rPr>
+              <w:t>Milk=False</w:t>
+            </w:r>
+          </w:p>
+        </w:tc>
+        <w:tc>
+          <w:tcPr>
+            <w:tcW w:w="1098" w:type="dxa"/>
+          </w:tcPr>
+          <w:p>
+            <w:pPr>
+              <w:jc w:val="center"/>
+              <w:rPr>
+                <w:lang w:val="es-ES"/>
+              </w:rPr>
+            </w:pPr>
+            <w:r>
+              <w:rPr>
+                <w:lang w:val="es-ES"/>
+              </w:rPr>
               <w:t>0.198</w:t>
             </w:r>
           </w:p>
@@ -4404,7 +4162,7 @@
               <w:rPr>
                 <w:lang w:val="es-ES"/>
               </w:rPr>
-              <w:t>1.74</w:t>
+              <w:t>1.683</w:t>
             </w:r>
           </w:p>
         </w:tc>
@@ -4423,7 +4181,7 @@
               <w:rPr>
                 <w:lang w:val="es-ES"/>
               </w:rPr>
-              <w:t>0.574</w:t>
+              <w:t>0.594</w:t>
             </w:r>
           </w:p>
         </w:tc>
@@ -4444,8 +4202,24 @@
           <w:lang w:val="es-ES"/>
         </w:rPr>
       </w:pPr>
-      <w:bookmarkStart w:id="0" w:name="_GoBack"/>
-      <w:bookmarkEnd w:id="0"/>
+      <w:r>
+        <w:rPr>
+          <w:lang w:val="es-ES"/>
+        </w:rPr>
+        <w:t>La regla nos diría que los animales con dientes dan leche, salvo los que ponen huevos. Por lo tanto</w:t>
+      </w:r>
+      <w:r>
+        <w:rPr>
+          <w:lang w:val="es-ES"/>
+        </w:rPr>
+        <w:t>,</w:t>
+      </w:r>
+      <w:r>
+        <w:rPr>
+          <w:lang w:val="es-ES"/>
+        </w:rPr>
+        <w:t xml:space="preserve"> es una regla que sería de interés.</w:t>
+      </w:r>
     </w:p>
     <w:p>
       <w:pPr>
@@ -4462,6 +4236,12 @@
           <w:lang w:val="es-ES"/>
         </w:rPr>
       </w:pPr>
+      <w:r>
+        <w:rPr>
+          <w:lang w:val="es-ES"/>
+        </w:rPr>
+        <w:t xml:space="preserve">Hay que comentar que las reglas analizadas nos pueden parecer triviales, y es debido a que tenemos un gran conocimiento sobre animales, pero en caso de que no supiésemos nada, sería una información importante que extraer. </w:t>
+      </w:r>
     </w:p>
     <w:p>
       <w:pPr>
@@ -4481,13 +4261,768 @@
     </w:p>
     <w:p>
       <w:pPr>
+        <w:pStyle w:val="Ttulo2"/>
+        <w:rPr>
+          <w:lang w:val="es-ES"/>
+        </w:rPr>
+      </w:pPr>
+      <w:r>
+        <w:rPr>
+          <w:lang w:val="es-ES"/>
+        </w:rPr>
+        <w:t>3. Paquete MOPNAR</w:t>
+      </w:r>
+    </w:p>
+    <w:p>
+      <w:pPr>
         <w:jc w:val="both"/>
         <w:rPr>
           <w:lang w:val="es-ES"/>
         </w:rPr>
       </w:pPr>
+      <w:r>
+        <w:rPr>
+          <w:lang w:val="es-ES"/>
+        </w:rPr>
+        <w:t xml:space="preserve">En el repositorio de RKEEL se dispone de un paquete llamado MOPNAR específico para las reglas de asociación. Haciendo uso de este paquete podemos tener resultados como los siguientes: </w:t>
+      </w:r>
+    </w:p>
+    <w:p>
+      <w:pPr>
+        <w:jc w:val="both"/>
+        <w:rPr>
+          <w:lang w:val="es-ES"/>
+        </w:rPr>
+      </w:pPr>
+    </w:p>
+    <w:tbl>
+      <w:tblPr>
+        <w:tblStyle w:val="Tablaconcuadrcula"/>
+        <w:tblW w:w="0" w:type="auto"/>
+        <w:tblLook w:val="04A0" w:firstRow="1" w:lastRow="0" w:firstColumn="1" w:lastColumn="0" w:noHBand="0" w:noVBand="1"/>
+      </w:tblPr>
+      <w:tblGrid>
+        <w:gridCol w:w="825"/>
+        <w:gridCol w:w="1685"/>
+        <w:gridCol w:w="1254"/>
+        <w:gridCol w:w="1096"/>
+        <w:gridCol w:w="1194"/>
+        <w:gridCol w:w="977"/>
+        <w:gridCol w:w="1457"/>
+      </w:tblGrid>
+      <w:tr>
+        <w:tc>
+          <w:tcPr>
+            <w:tcW w:w="831" w:type="dxa"/>
+          </w:tcPr>
+          <w:p>
+            <w:pPr>
+              <w:jc w:val="center"/>
+              <w:rPr>
+                <w:lang w:val="es-ES"/>
+              </w:rPr>
+            </w:pPr>
+            <w:r>
+              <w:rPr>
+                <w:lang w:val="es-ES"/>
+              </w:rPr>
+              <w:t>Nº</w:t>
+            </w:r>
+          </w:p>
+        </w:tc>
+        <w:tc>
+          <w:tcPr>
+            <w:tcW w:w="1693" w:type="dxa"/>
+          </w:tcPr>
+          <w:p>
+            <w:pPr>
+              <w:jc w:val="center"/>
+              <w:rPr>
+                <w:lang w:val="es-ES"/>
+              </w:rPr>
+            </w:pPr>
+            <w:r>
+              <w:rPr>
+                <w:lang w:val="es-ES"/>
+              </w:rPr>
+              <w:t>lhs</w:t>
+            </w:r>
+          </w:p>
+        </w:tc>
+        <w:tc>
+          <w:tcPr>
+            <w:tcW w:w="1233" w:type="dxa"/>
+          </w:tcPr>
+          <w:p>
+            <w:pPr>
+              <w:jc w:val="center"/>
+              <w:rPr>
+                <w:lang w:val="es-ES"/>
+              </w:rPr>
+            </w:pPr>
+            <w:r>
+              <w:rPr>
+                <w:lang w:val="es-ES"/>
+              </w:rPr>
+              <w:t>rhs</w:t>
+            </w:r>
+          </w:p>
+        </w:tc>
+        <w:tc>
+          <w:tcPr>
+            <w:tcW w:w="1098" w:type="dxa"/>
+          </w:tcPr>
+          <w:p>
+            <w:pPr>
+              <w:jc w:val="center"/>
+              <w:rPr>
+                <w:lang w:val="es-ES"/>
+              </w:rPr>
+            </w:pPr>
+            <w:r>
+              <w:rPr>
+                <w:lang w:val="es-ES"/>
+              </w:rPr>
+              <w:t>Soporte regla</w:t>
+            </w:r>
+          </w:p>
+        </w:tc>
+        <w:tc>
+          <w:tcPr>
+            <w:tcW w:w="1194" w:type="dxa"/>
+          </w:tcPr>
+          <w:p>
+            <w:pPr>
+              <w:jc w:val="center"/>
+              <w:rPr>
+                <w:lang w:val="es-ES"/>
+              </w:rPr>
+            </w:pPr>
+            <w:r>
+              <w:rPr>
+                <w:lang w:val="es-ES"/>
+              </w:rPr>
+              <w:t>Confianza</w:t>
+            </w:r>
+          </w:p>
+        </w:tc>
+        <w:tc>
+          <w:tcPr>
+            <w:tcW w:w="982" w:type="dxa"/>
+          </w:tcPr>
+          <w:p>
+            <w:pPr>
+              <w:jc w:val="center"/>
+              <w:rPr>
+                <w:lang w:val="es-ES"/>
+              </w:rPr>
+            </w:pPr>
+            <w:r>
+              <w:rPr>
+                <w:lang w:val="es-ES"/>
+              </w:rPr>
+              <w:t>Lift</w:t>
+            </w:r>
+          </w:p>
+        </w:tc>
+        <w:tc>
+          <w:tcPr>
+            <w:tcW w:w="1457" w:type="dxa"/>
+          </w:tcPr>
+          <w:p>
+            <w:pPr>
+              <w:jc w:val="center"/>
+              <w:rPr>
+                <w:lang w:val="es-ES"/>
+              </w:rPr>
+            </w:pPr>
+            <w:r>
+              <w:rPr>
+                <w:lang w:val="es-ES"/>
+              </w:rPr>
+              <w:t>Soporte consecuente</w:t>
+            </w:r>
+          </w:p>
+        </w:tc>
+      </w:tr>
+      <w:tr>
+        <w:tc>
+          <w:tcPr>
+            <w:tcW w:w="831" w:type="dxa"/>
+          </w:tcPr>
+          <w:p>
+            <w:pPr>
+              <w:jc w:val="center"/>
+              <w:rPr>
+                <w:lang w:val="es-ES"/>
+              </w:rPr>
+            </w:pPr>
+            <w:r>
+              <w:rPr>
+                <w:lang w:val="es-ES"/>
+              </w:rPr>
+              <w:t>1</w:t>
+            </w:r>
+          </w:p>
+        </w:tc>
+        <w:tc>
+          <w:tcPr>
+            <w:tcW w:w="1693" w:type="dxa"/>
+          </w:tcPr>
+          <w:p>
+            <w:pPr>
+              <w:jc w:val="center"/>
+              <w:rPr>
+                <w:lang w:val="es-ES"/>
+              </w:rPr>
+            </w:pPr>
+            <w:r>
+              <w:rPr>
+                <w:lang w:val="es-ES"/>
+              </w:rPr>
+              <w:t xml:space="preserve">Type=Fish </w:t>
+            </w:r>
+          </w:p>
+        </w:tc>
+        <w:tc>
+          <w:tcPr>
+            <w:tcW w:w="1233" w:type="dxa"/>
+          </w:tcPr>
+          <w:p>
+            <w:pPr>
+              <w:jc w:val="center"/>
+              <w:rPr>
+                <w:lang w:val="es-ES"/>
+              </w:rPr>
+            </w:pPr>
+            <w:r>
+              <w:rPr>
+                <w:lang w:val="es-ES"/>
+              </w:rPr>
+              <w:t>Fins=True</w:t>
+            </w:r>
+          </w:p>
+        </w:tc>
+        <w:tc>
+          <w:tcPr>
+            <w:tcW w:w="1098" w:type="dxa"/>
+          </w:tcPr>
+          <w:p>
+            <w:pPr>
+              <w:jc w:val="center"/>
+              <w:rPr>
+                <w:lang w:val="es-ES"/>
+              </w:rPr>
+            </w:pPr>
+            <w:r>
+              <w:rPr>
+                <w:lang w:val="es-ES"/>
+              </w:rPr>
+              <w:t>0.13</w:t>
+            </w:r>
+          </w:p>
+        </w:tc>
+        <w:tc>
+          <w:tcPr>
+            <w:tcW w:w="1194" w:type="dxa"/>
+          </w:tcPr>
+          <w:p>
+            <w:pPr>
+              <w:jc w:val="center"/>
+              <w:rPr>
+                <w:lang w:val="es-ES"/>
+              </w:rPr>
+            </w:pPr>
+            <w:r>
+              <w:rPr>
+                <w:lang w:val="es-ES"/>
+              </w:rPr>
+              <w:t>1</w:t>
+            </w:r>
+          </w:p>
+        </w:tc>
+        <w:tc>
+          <w:tcPr>
+            <w:tcW w:w="982" w:type="dxa"/>
+          </w:tcPr>
+          <w:p>
+            <w:pPr>
+              <w:jc w:val="center"/>
+              <w:rPr>
+                <w:lang w:val="es-ES"/>
+              </w:rPr>
+            </w:pPr>
+            <w:r>
+              <w:rPr>
+                <w:lang w:val="es-ES"/>
+              </w:rPr>
+              <w:t>5.88</w:t>
+            </w:r>
+          </w:p>
+        </w:tc>
+        <w:tc>
+          <w:tcPr>
+            <w:tcW w:w="1457" w:type="dxa"/>
+          </w:tcPr>
+          <w:p>
+            <w:pPr>
+              <w:jc w:val="center"/>
+              <w:rPr>
+                <w:lang w:val="es-ES"/>
+              </w:rPr>
+            </w:pPr>
+            <w:r>
+              <w:rPr>
+                <w:lang w:val="es-ES"/>
+              </w:rPr>
+              <w:t>0.17</w:t>
+            </w:r>
+          </w:p>
+        </w:tc>
+      </w:tr>
+      <w:tr>
+        <w:tc>
+          <w:tcPr>
+            <w:tcW w:w="831" w:type="dxa"/>
+          </w:tcPr>
+          <w:p>
+            <w:pPr>
+              <w:jc w:val="center"/>
+              <w:rPr>
+                <w:lang w:val="es-ES"/>
+              </w:rPr>
+            </w:pPr>
+            <w:r>
+              <w:rPr>
+                <w:lang w:val="es-ES"/>
+              </w:rPr>
+              <w:t>2</w:t>
+            </w:r>
+          </w:p>
+        </w:tc>
+        <w:tc>
+          <w:tcPr>
+            <w:tcW w:w="1693" w:type="dxa"/>
+          </w:tcPr>
+          <w:p>
+            <w:pPr>
+              <w:jc w:val="center"/>
+              <w:rPr>
+                <w:lang w:val="es-ES"/>
+              </w:rPr>
+            </w:pPr>
+            <w:r>
+              <w:rPr>
+                <w:lang w:val="es-ES"/>
+              </w:rPr>
+              <w:t>Milk=True</w:t>
+            </w:r>
+          </w:p>
+        </w:tc>
+        <w:tc>
+          <w:tcPr>
+            <w:tcW w:w="1233" w:type="dxa"/>
+          </w:tcPr>
+          <w:p>
+            <w:pPr>
+              <w:jc w:val="center"/>
+              <w:rPr>
+                <w:lang w:val="es-ES"/>
+              </w:rPr>
+            </w:pPr>
+            <w:r>
+              <w:rPr>
+                <w:lang w:val="es-ES"/>
+              </w:rPr>
+              <w:t>Type=Not Fish</w:t>
+            </w:r>
+          </w:p>
+        </w:tc>
+        <w:tc>
+          <w:tcPr>
+            <w:tcW w:w="1098" w:type="dxa"/>
+          </w:tcPr>
+          <w:p>
+            <w:pPr>
+              <w:jc w:val="center"/>
+              <w:rPr>
+                <w:lang w:val="es-ES"/>
+              </w:rPr>
+            </w:pPr>
+            <w:r>
+              <w:rPr>
+                <w:lang w:val="es-ES"/>
+              </w:rPr>
+              <w:t>0.41</w:t>
+            </w:r>
+          </w:p>
+        </w:tc>
+        <w:tc>
+          <w:tcPr>
+            <w:tcW w:w="1194" w:type="dxa"/>
+          </w:tcPr>
+          <w:p>
+            <w:pPr>
+              <w:jc w:val="center"/>
+              <w:rPr>
+                <w:lang w:val="es-ES"/>
+              </w:rPr>
+            </w:pPr>
+            <w:r>
+              <w:rPr>
+                <w:lang w:val="es-ES"/>
+              </w:rPr>
+              <w:t>1</w:t>
+            </w:r>
+          </w:p>
+        </w:tc>
+        <w:tc>
+          <w:tcPr>
+            <w:tcW w:w="982" w:type="dxa"/>
+          </w:tcPr>
+          <w:p>
+            <w:pPr>
+              <w:jc w:val="center"/>
+              <w:rPr>
+                <w:lang w:val="es-ES"/>
+              </w:rPr>
+            </w:pPr>
+            <w:r>
+              <w:rPr>
+                <w:lang w:val="es-ES"/>
+              </w:rPr>
+              <w:t>2.43</w:t>
+            </w:r>
+          </w:p>
+        </w:tc>
+        <w:tc>
+          <w:tcPr>
+            <w:tcW w:w="1457" w:type="dxa"/>
+          </w:tcPr>
+          <w:p>
+            <w:pPr>
+              <w:jc w:val="center"/>
+              <w:rPr>
+                <w:lang w:val="es-ES"/>
+              </w:rPr>
+            </w:pPr>
+            <w:r>
+              <w:rPr>
+                <w:lang w:val="es-ES"/>
+              </w:rPr>
+              <w:t>0.41</w:t>
+            </w:r>
+          </w:p>
+        </w:tc>
+      </w:tr>
+      <w:tr>
+        <w:tc>
+          <w:tcPr>
+            <w:tcW w:w="831" w:type="dxa"/>
+          </w:tcPr>
+          <w:p>
+            <w:pPr>
+              <w:jc w:val="center"/>
+              <w:rPr>
+                <w:lang w:val="es-ES"/>
+              </w:rPr>
+            </w:pPr>
+            <w:r>
+              <w:rPr>
+                <w:lang w:val="es-ES"/>
+              </w:rPr>
+              <w:t>3</w:t>
+            </w:r>
+          </w:p>
+        </w:tc>
+        <w:tc>
+          <w:tcPr>
+            <w:tcW w:w="1693" w:type="dxa"/>
+          </w:tcPr>
+          <w:p>
+            <w:pPr>
+              <w:jc w:val="center"/>
+              <w:rPr>
+                <w:lang w:val="es-ES"/>
+              </w:rPr>
+            </w:pPr>
+            <w:r>
+              <w:rPr>
+                <w:lang w:val="es-ES"/>
+              </w:rPr>
+              <w:t>Type=Not mammal</w:t>
+            </w:r>
+          </w:p>
+        </w:tc>
+        <w:tc>
+          <w:tcPr>
+            <w:tcW w:w="1233" w:type="dxa"/>
+          </w:tcPr>
+          <w:p>
+            <w:pPr>
+              <w:jc w:val="center"/>
+              <w:rPr>
+                <w:lang w:val="es-ES"/>
+              </w:rPr>
+            </w:pPr>
+            <w:r>
+              <w:rPr>
+                <w:lang w:val="es-ES"/>
+              </w:rPr>
+              <w:t>Milk=False</w:t>
+            </w:r>
+          </w:p>
+        </w:tc>
+        <w:tc>
+          <w:tcPr>
+            <w:tcW w:w="1098" w:type="dxa"/>
+          </w:tcPr>
+          <w:p>
+            <w:pPr>
+              <w:jc w:val="center"/>
+              <w:rPr>
+                <w:lang w:val="es-ES"/>
+              </w:rPr>
+            </w:pPr>
+            <w:r>
+              <w:rPr>
+                <w:lang w:val="es-ES"/>
+              </w:rPr>
+              <w:t>0.6</w:t>
+            </w:r>
+          </w:p>
+        </w:tc>
+        <w:tc>
+          <w:tcPr>
+            <w:tcW w:w="1194" w:type="dxa"/>
+          </w:tcPr>
+          <w:p>
+            <w:pPr>
+              <w:jc w:val="center"/>
+              <w:rPr>
+                <w:lang w:val="es-ES"/>
+              </w:rPr>
+            </w:pPr>
+            <w:r>
+              <w:rPr>
+                <w:lang w:val="es-ES"/>
+              </w:rPr>
+              <w:t>1</w:t>
+            </w:r>
+          </w:p>
+        </w:tc>
+        <w:tc>
+          <w:tcPr>
+            <w:tcW w:w="982" w:type="dxa"/>
+          </w:tcPr>
+          <w:p>
+            <w:pPr>
+              <w:jc w:val="center"/>
+              <w:rPr>
+                <w:lang w:val="es-ES"/>
+              </w:rPr>
+            </w:pPr>
+            <w:r>
+              <w:rPr>
+                <w:lang w:val="es-ES"/>
+              </w:rPr>
+              <w:t>1.66</w:t>
+            </w:r>
+          </w:p>
+        </w:tc>
+        <w:tc>
+          <w:tcPr>
+            <w:tcW w:w="1457" w:type="dxa"/>
+          </w:tcPr>
+          <w:p>
+            <w:pPr>
+              <w:jc w:val="center"/>
+              <w:rPr>
+                <w:lang w:val="es-ES"/>
+              </w:rPr>
+            </w:pPr>
+            <w:r>
+              <w:rPr>
+                <w:lang w:val="es-ES"/>
+              </w:rPr>
+              <w:t>0.6</w:t>
+            </w:r>
+          </w:p>
+        </w:tc>
+      </w:tr>
+    </w:tbl>
+    <w:p>
+      <w:pPr>
+        <w:jc w:val="both"/>
+        <w:rPr>
+          <w:lang w:val="es-ES"/>
+        </w:rPr>
+      </w:pPr>
+    </w:p>
+    <w:p>
+      <w:pPr>
+        <w:pStyle w:val="Prrafodelista"/>
+        <w:numPr>
+          <w:ilvl w:val="0"/>
+          <w:numId w:val="1"/>
+        </w:numPr>
+        <w:jc w:val="both"/>
+        <w:rPr>
+          <w:lang w:val="es-ES"/>
+        </w:rPr>
+      </w:pPr>
+      <w:r>
+        <w:rPr>
+          <w:lang w:val="es-ES"/>
+        </w:rPr>
+        <w:t xml:space="preserve">Las 3 reglas serían interesantes al pasar de un soporte en el consecuente de entre 0.17 y 0.6 a una confianza de 1. </w:t>
+      </w:r>
+    </w:p>
+    <w:p>
+      <w:pPr>
+        <w:pStyle w:val="Prrafodelista"/>
+        <w:numPr>
+          <w:ilvl w:val="0"/>
+          <w:numId w:val="1"/>
+        </w:numPr>
+        <w:jc w:val="both"/>
+        <w:rPr>
+          <w:lang w:val="es-ES"/>
+        </w:rPr>
+      </w:pPr>
+      <w:r>
+        <w:rPr>
+          <w:lang w:val="es-ES"/>
+        </w:rPr>
+        <w:t>Las reglas tienen un Lift mínimo del 1.66.</w:t>
+      </w:r>
+    </w:p>
+    <w:p>
+      <w:pPr>
+        <w:pStyle w:val="Prrafodelista"/>
+        <w:numPr>
+          <w:ilvl w:val="0"/>
+          <w:numId w:val="1"/>
+        </w:numPr>
+        <w:jc w:val="both"/>
+        <w:rPr>
+          <w:lang w:val="es-ES"/>
+        </w:rPr>
+      </w:pPr>
+      <w:r>
+        <w:rPr>
+          <w:lang w:val="es-ES"/>
+        </w:rPr>
+        <w:t>La regla 1 sería que</w:t>
+      </w:r>
+      <w:r>
+        <w:rPr>
+          <w:lang w:val="es-ES"/>
+        </w:rPr>
+        <w:t>,</w:t>
+      </w:r>
+      <w:r>
+        <w:rPr>
+          <w:lang w:val="es-ES"/>
+        </w:rPr>
+        <w:t xml:space="preserve"> si es de tipo pez, tiene aletas.</w:t>
+      </w:r>
+    </w:p>
+    <w:p>
+      <w:pPr>
+        <w:pStyle w:val="Prrafodelista"/>
+        <w:numPr>
+          <w:ilvl w:val="0"/>
+          <w:numId w:val="1"/>
+        </w:numPr>
+        <w:jc w:val="both"/>
+        <w:rPr>
+          <w:lang w:val="es-ES"/>
+        </w:rPr>
+      </w:pPr>
+      <w:r>
+        <w:rPr>
+          <w:lang w:val="es-ES"/>
+        </w:rPr>
+        <w:t>La regla 2 nos diría que</w:t>
+      </w:r>
+      <w:r>
+        <w:rPr>
+          <w:lang w:val="es-ES"/>
+        </w:rPr>
+        <w:t>,</w:t>
+      </w:r>
+      <w:r>
+        <w:rPr>
+          <w:lang w:val="es-ES"/>
+        </w:rPr>
+        <w:t xml:space="preserve"> si da leche, no es de tipo pez.</w:t>
+      </w:r>
+    </w:p>
+    <w:p>
+      <w:pPr>
+        <w:pStyle w:val="Prrafodelista"/>
+        <w:numPr>
+          <w:ilvl w:val="0"/>
+          <w:numId w:val="1"/>
+        </w:numPr>
+        <w:jc w:val="both"/>
+        <w:rPr>
+          <w:lang w:val="es-ES"/>
+        </w:rPr>
+      </w:pPr>
+      <w:r>
+        <w:rPr>
+          <w:lang w:val="es-ES"/>
+        </w:rPr>
+        <w:t>La regla 3 dice que los de tipo no mamífero, no dan leche.</w:t>
+      </w:r>
+    </w:p>
+    <w:p>
+      <w:pPr>
+        <w:jc w:val="both"/>
+        <w:rPr>
+          <w:lang w:val="es-ES"/>
+        </w:rPr>
+      </w:pPr>
+    </w:p>
+    <w:p>
+      <w:pPr>
+        <w:jc w:val="both"/>
+        <w:rPr>
+          <w:lang w:val="es-ES"/>
+        </w:rPr>
+      </w:pPr>
+      <w:r>
+        <w:rPr>
+          <w:lang w:val="es-ES"/>
+        </w:rPr>
+        <w:t xml:space="preserve">Toda esta información proporcionada por el procedimiento, nos daría información interesante, pero como se ha comentado anteriormente, tenemos mucho conocimiento sobre este problema y no nos resulta relevante a simple vista las reglas. </w:t>
+      </w:r>
+    </w:p>
+    <w:p>
+      <w:pPr>
+        <w:jc w:val="both"/>
+        <w:rPr>
+          <w:lang w:val="es-ES"/>
+        </w:rPr>
+      </w:pPr>
+    </w:p>
+    <w:p>
+      <w:pPr>
+        <w:jc w:val="both"/>
+        <w:rPr>
+          <w:lang w:val="es-ES"/>
+        </w:rPr>
+      </w:pPr>
     </w:p>
     <w:sectPr>
+      <w:headerReference w:type="even" r:id="rId12"/>
+      <w:headerReference w:type="default" r:id="rId13"/>
+      <w:footerReference w:type="even" r:id="rId14"/>
+      <w:footerReference w:type="default" r:id="rId15"/>
+      <w:headerReference w:type="first" r:id="rId16"/>
+      <w:footerReference w:type="first" r:id="rId17"/>
       <w:pgSz w:w="11900" w:h="16840"/>
       <w:pgMar w:top="1417" w:right="1701" w:bottom="1417" w:left="1701" w:header="708" w:footer="708" w:gutter="0"/>
       <w:cols w:space="708"/>
@@ -4495,6 +5030,174 @@
     </w:sectPr>
   </w:body>
 </w:document>
+</file>
+
+<file path=word/endnotes.xml><?xml version="1.0" encoding="utf-8"?>
+<w:endnotes xmlns:wpc="http://schemas.microsoft.com/office/word/2010/wordprocessingCanvas" xmlns:mo="http://schemas.microsoft.com/office/mac/office/2008/main" xmlns:mc="http://schemas.openxmlformats.org/markup-compatibility/2006" xmlns:mv="urn:schemas-microsoft-com:mac:vml" xmlns:o="urn:schemas-microsoft-com:office:office" xmlns:r="http://schemas.openxmlformats.org/officeDocument/2006/relationships" xmlns:m="http://schemas.openxmlformats.org/officeDocument/2006/math" xmlns:v="urn:schemas-microsoft-com:vml" xmlns:wp14="http://schemas.microsoft.com/office/word/2010/wordprocessingDrawing" xmlns:wp="http://schemas.openxmlformats.org/drawingml/2006/wordprocessingDrawing" xmlns:w10="urn:schemas-microsoft-com:office:word" xmlns:w="http://schemas.openxmlformats.org/wordprocessingml/2006/main" xmlns:w14="http://schemas.microsoft.com/office/word/2010/wordml" xmlns:w15="http://schemas.microsoft.com/office/word/2012/wordml" xmlns:wpg="http://schemas.microsoft.com/office/word/2010/wordprocessingGroup" xmlns:wpi="http://schemas.microsoft.com/office/word/2010/wordprocessingInk" xmlns:wne="http://schemas.microsoft.com/office/word/2006/wordml" xmlns:wps="http://schemas.microsoft.com/office/word/2010/wordprocessingShape" mc:Ignorable="w14 w15 wp14">
+  <w:endnote w:type="separator" w:id="-1">
+    <w:p>
+      <w:r>
+        <w:separator/>
+      </w:r>
+    </w:p>
+  </w:endnote>
+  <w:endnote w:type="continuationSeparator" w:id="0">
+    <w:p>
+      <w:r>
+        <w:continuationSeparator/>
+      </w:r>
+    </w:p>
+  </w:endnote>
+</w:endnotes>
+</file>
+
+<file path=word/footer1.xml><?xml version="1.0" encoding="utf-8"?>
+<w:ftr xmlns:wpc="http://schemas.microsoft.com/office/word/2010/wordprocessingCanvas" xmlns:mo="http://schemas.microsoft.com/office/mac/office/2008/main" xmlns:mc="http://schemas.openxmlformats.org/markup-compatibility/2006" xmlns:mv="urn:schemas-microsoft-com:mac:vml" xmlns:o="urn:schemas-microsoft-com:office:office" xmlns:r="http://schemas.openxmlformats.org/officeDocument/2006/relationships" xmlns:m="http://schemas.openxmlformats.org/officeDocument/2006/math" xmlns:v="urn:schemas-microsoft-com:vml" xmlns:wp14="http://schemas.microsoft.com/office/word/2010/wordprocessingDrawing" xmlns:wp="http://schemas.openxmlformats.org/drawingml/2006/wordprocessingDrawing" xmlns:w10="urn:schemas-microsoft-com:office:word" xmlns:w="http://schemas.openxmlformats.org/wordprocessingml/2006/main" xmlns:w14="http://schemas.microsoft.com/office/word/2010/wordml" xmlns:w15="http://schemas.microsoft.com/office/word/2012/wordml" xmlns:wpg="http://schemas.microsoft.com/office/word/2010/wordprocessingGroup" xmlns:wpi="http://schemas.microsoft.com/office/word/2010/wordprocessingInk" xmlns:wne="http://schemas.microsoft.com/office/word/2006/wordml" xmlns:wps="http://schemas.microsoft.com/office/word/2010/wordprocessingShape" mc:Ignorable="w14 w15 wp14">
+  <w:p>
+    <w:pPr>
+      <w:pStyle w:val="Piedepgina"/>
+    </w:pPr>
+  </w:p>
+</w:ftr>
+</file>
+
+<file path=word/footer2.xml><?xml version="1.0" encoding="utf-8"?>
+<w:ftr xmlns:wpc="http://schemas.microsoft.com/office/word/2010/wordprocessingCanvas" xmlns:mo="http://schemas.microsoft.com/office/mac/office/2008/main" xmlns:mc="http://schemas.openxmlformats.org/markup-compatibility/2006" xmlns:mv="urn:schemas-microsoft-com:mac:vml" xmlns:o="urn:schemas-microsoft-com:office:office" xmlns:r="http://schemas.openxmlformats.org/officeDocument/2006/relationships" xmlns:m="http://schemas.openxmlformats.org/officeDocument/2006/math" xmlns:v="urn:schemas-microsoft-com:vml" xmlns:wp14="http://schemas.microsoft.com/office/word/2010/wordprocessingDrawing" xmlns:wp="http://schemas.openxmlformats.org/drawingml/2006/wordprocessingDrawing" xmlns:w10="urn:schemas-microsoft-com:office:word" xmlns:w="http://schemas.openxmlformats.org/wordprocessingml/2006/main" xmlns:w14="http://schemas.microsoft.com/office/word/2010/wordml" xmlns:w15="http://schemas.microsoft.com/office/word/2012/wordml" xmlns:wpg="http://schemas.microsoft.com/office/word/2010/wordprocessingGroup" xmlns:wpi="http://schemas.microsoft.com/office/word/2010/wordprocessingInk" xmlns:wne="http://schemas.microsoft.com/office/word/2006/wordml" xmlns:wps="http://schemas.microsoft.com/office/word/2010/wordprocessingShape" mc:Ignorable="w14 w15 wp14">
+  <w:p>
+    <w:pPr>
+      <w:pStyle w:val="Piedepgina"/>
+      <w:jc w:val="center"/>
+      <w:rPr>
+        <w:caps/>
+        <w:color w:val="5B9BD5" w:themeColor="accent1"/>
+      </w:rPr>
+    </w:pPr>
+    <w:r>
+      <w:rPr>
+        <w:caps/>
+        <w:color w:val="5B9BD5" w:themeColor="accent1"/>
+      </w:rPr>
+      <w:fldChar w:fldCharType="begin"/>
+    </w:r>
+    <w:r>
+      <w:rPr>
+        <w:caps/>
+        <w:color w:val="5B9BD5" w:themeColor="accent1"/>
+      </w:rPr>
+      <w:instrText>PAGE   \* MERGEFORMAT</w:instrText>
+    </w:r>
+    <w:r>
+      <w:rPr>
+        <w:caps/>
+        <w:color w:val="5B9BD5" w:themeColor="accent1"/>
+      </w:rPr>
+      <w:fldChar w:fldCharType="separate"/>
+    </w:r>
+    <w:r>
+      <w:rPr>
+        <w:caps/>
+        <w:noProof/>
+        <w:color w:val="5B9BD5" w:themeColor="accent1"/>
+      </w:rPr>
+      <w:t>1</w:t>
+    </w:r>
+    <w:r>
+      <w:rPr>
+        <w:caps/>
+        <w:color w:val="5B9BD5" w:themeColor="accent1"/>
+      </w:rPr>
+      <w:fldChar w:fldCharType="end"/>
+    </w:r>
+  </w:p>
+  <w:p>
+    <w:pPr>
+      <w:pStyle w:val="Piedepgina"/>
+    </w:pPr>
+  </w:p>
+</w:ftr>
+</file>
+
+<file path=word/footer3.xml><?xml version="1.0" encoding="utf-8"?>
+<w:ftr xmlns:wpc="http://schemas.microsoft.com/office/word/2010/wordprocessingCanvas" xmlns:mo="http://schemas.microsoft.com/office/mac/office/2008/main" xmlns:mc="http://schemas.openxmlformats.org/markup-compatibility/2006" xmlns:mv="urn:schemas-microsoft-com:mac:vml" xmlns:o="urn:schemas-microsoft-com:office:office" xmlns:r="http://schemas.openxmlformats.org/officeDocument/2006/relationships" xmlns:m="http://schemas.openxmlformats.org/officeDocument/2006/math" xmlns:v="urn:schemas-microsoft-com:vml" xmlns:wp14="http://schemas.microsoft.com/office/word/2010/wordprocessingDrawing" xmlns:wp="http://schemas.openxmlformats.org/drawingml/2006/wordprocessingDrawing" xmlns:w10="urn:schemas-microsoft-com:office:word" xmlns:w="http://schemas.openxmlformats.org/wordprocessingml/2006/main" xmlns:w14="http://schemas.microsoft.com/office/word/2010/wordml" xmlns:w15="http://schemas.microsoft.com/office/word/2012/wordml" xmlns:wpg="http://schemas.microsoft.com/office/word/2010/wordprocessingGroup" xmlns:wpi="http://schemas.microsoft.com/office/word/2010/wordprocessingInk" xmlns:wne="http://schemas.microsoft.com/office/word/2006/wordml" xmlns:wps="http://schemas.microsoft.com/office/word/2010/wordprocessingShape" mc:Ignorable="w14 w15 wp14">
+  <w:p>
+    <w:pPr>
+      <w:pStyle w:val="Piedepgina"/>
+    </w:pPr>
+  </w:p>
+</w:ftr>
+</file>
+
+<file path=word/footnotes.xml><?xml version="1.0" encoding="utf-8"?>
+<w:footnotes xmlns:wpc="http://schemas.microsoft.com/office/word/2010/wordprocessingCanvas" xmlns:mo="http://schemas.microsoft.com/office/mac/office/2008/main" xmlns:mc="http://schemas.openxmlformats.org/markup-compatibility/2006" xmlns:mv="urn:schemas-microsoft-com:mac:vml" xmlns:o="urn:schemas-microsoft-com:office:office" xmlns:r="http://schemas.openxmlformats.org/officeDocument/2006/relationships" xmlns:m="http://schemas.openxmlformats.org/officeDocument/2006/math" xmlns:v="urn:schemas-microsoft-com:vml" xmlns:wp14="http://schemas.microsoft.com/office/word/2010/wordprocessingDrawing" xmlns:wp="http://schemas.openxmlformats.org/drawingml/2006/wordprocessingDrawing" xmlns:w10="urn:schemas-microsoft-com:office:word" xmlns:w="http://schemas.openxmlformats.org/wordprocessingml/2006/main" xmlns:w14="http://schemas.microsoft.com/office/word/2010/wordml" xmlns:w15="http://schemas.microsoft.com/office/word/2012/wordml" xmlns:wpg="http://schemas.microsoft.com/office/word/2010/wordprocessingGroup" xmlns:wpi="http://schemas.microsoft.com/office/word/2010/wordprocessingInk" xmlns:wne="http://schemas.microsoft.com/office/word/2006/wordml" xmlns:wps="http://schemas.microsoft.com/office/word/2010/wordprocessingShape" mc:Ignorable="w14 w15 wp14">
+  <w:footnote w:type="separator" w:id="-1">
+    <w:p>
+      <w:r>
+        <w:separator/>
+      </w:r>
+    </w:p>
+  </w:footnote>
+  <w:footnote w:type="continuationSeparator" w:id="0">
+    <w:p>
+      <w:r>
+        <w:continuationSeparator/>
+      </w:r>
+    </w:p>
+  </w:footnote>
+</w:footnotes>
+</file>
+
+<file path=word/header1.xml><?xml version="1.0" encoding="utf-8"?>
+<w:hdr xmlns:wpc="http://schemas.microsoft.com/office/word/2010/wordprocessingCanvas" xmlns:mo="http://schemas.microsoft.com/office/mac/office/2008/main" xmlns:mc="http://schemas.openxmlformats.org/markup-compatibility/2006" xmlns:mv="urn:schemas-microsoft-com:mac:vml" xmlns:o="urn:schemas-microsoft-com:office:office" xmlns:r="http://schemas.openxmlformats.org/officeDocument/2006/relationships" xmlns:m="http://schemas.openxmlformats.org/officeDocument/2006/math" xmlns:v="urn:schemas-microsoft-com:vml" xmlns:wp14="http://schemas.microsoft.com/office/word/2010/wordprocessingDrawing" xmlns:wp="http://schemas.openxmlformats.org/drawingml/2006/wordprocessingDrawing" xmlns:w10="urn:schemas-microsoft-com:office:word" xmlns:w="http://schemas.openxmlformats.org/wordprocessingml/2006/main" xmlns:w14="http://schemas.microsoft.com/office/word/2010/wordml" xmlns:w15="http://schemas.microsoft.com/office/word/2012/wordml" xmlns:wpg="http://schemas.microsoft.com/office/word/2010/wordprocessingGroup" xmlns:wpi="http://schemas.microsoft.com/office/word/2010/wordprocessingInk" xmlns:wne="http://schemas.microsoft.com/office/word/2006/wordml" xmlns:wps="http://schemas.microsoft.com/office/word/2010/wordprocessingShape" mc:Ignorable="w14 w15 wp14">
+  <w:p>
+    <w:pPr>
+      <w:pStyle w:val="Encabezado"/>
+    </w:pPr>
+  </w:p>
+</w:hdr>
+</file>
+
+<file path=word/header2.xml><?xml version="1.0" encoding="utf-8"?>
+<w:hdr xmlns:wpc="http://schemas.microsoft.com/office/word/2010/wordprocessingCanvas" xmlns:mo="http://schemas.microsoft.com/office/mac/office/2008/main" xmlns:mc="http://schemas.openxmlformats.org/markup-compatibility/2006" xmlns:mv="urn:schemas-microsoft-com:mac:vml" xmlns:o="urn:schemas-microsoft-com:office:office" xmlns:r="http://schemas.openxmlformats.org/officeDocument/2006/relationships" xmlns:m="http://schemas.openxmlformats.org/officeDocument/2006/math" xmlns:v="urn:schemas-microsoft-com:vml" xmlns:wp14="http://schemas.microsoft.com/office/word/2010/wordprocessingDrawing" xmlns:wp="http://schemas.openxmlformats.org/drawingml/2006/wordprocessingDrawing" xmlns:w10="urn:schemas-microsoft-com:office:word" xmlns:w="http://schemas.openxmlformats.org/wordprocessingml/2006/main" xmlns:w14="http://schemas.microsoft.com/office/word/2010/wordml" xmlns:w15="http://schemas.microsoft.com/office/word/2012/wordml" xmlns:wpg="http://schemas.microsoft.com/office/word/2010/wordprocessingGroup" xmlns:wpi="http://schemas.microsoft.com/office/word/2010/wordprocessingInk" xmlns:wne="http://schemas.microsoft.com/office/word/2006/wordml" xmlns:wps="http://schemas.microsoft.com/office/word/2010/wordprocessingShape" mc:Ignorable="w14 w15 wp14">
+  <w:p>
+    <w:pPr>
+      <w:pStyle w:val="Encabezado"/>
+      <w:rPr>
+        <w:lang w:val="es-ES"/>
+      </w:rPr>
+    </w:pPr>
+    <w:r>
+      <w:rPr>
+        <w:lang w:val="es-ES"/>
+      </w:rPr>
+      <w:t>Francisco Pérez Hernández</w:t>
+    </w:r>
+    <w:r>
+      <w:rPr>
+        <w:lang w:val="es-ES"/>
+      </w:rPr>
+      <w:tab/>
+    </w:r>
+    <w:r>
+      <w:rPr>
+        <w:lang w:val="es-ES"/>
+      </w:rPr>
+      <w:tab/>
+      <w:t>20076629 K</w:t>
+    </w:r>
+    <w:bookmarkStart w:id="0" w:name="_GoBack"/>
+    <w:bookmarkEnd w:id="0"/>
+  </w:p>
+</w:hdr>
+</file>
+
+<file path=word/header3.xml><?xml version="1.0" encoding="utf-8"?>
+<w:hdr xmlns:wpc="http://schemas.microsoft.com/office/word/2010/wordprocessingCanvas" xmlns:mo="http://schemas.microsoft.com/office/mac/office/2008/main" xmlns:mc="http://schemas.openxmlformats.org/markup-compatibility/2006" xmlns:mv="urn:schemas-microsoft-com:mac:vml" xmlns:o="urn:schemas-microsoft-com:office:office" xmlns:r="http://schemas.openxmlformats.org/officeDocument/2006/relationships" xmlns:m="http://schemas.openxmlformats.org/officeDocument/2006/math" xmlns:v="urn:schemas-microsoft-com:vml" xmlns:wp14="http://schemas.microsoft.com/office/word/2010/wordprocessingDrawing" xmlns:wp="http://schemas.openxmlformats.org/drawingml/2006/wordprocessingDrawing" xmlns:w10="urn:schemas-microsoft-com:office:word" xmlns:w="http://schemas.openxmlformats.org/wordprocessingml/2006/main" xmlns:w14="http://schemas.microsoft.com/office/word/2010/wordml" xmlns:w15="http://schemas.microsoft.com/office/word/2012/wordml" xmlns:wpg="http://schemas.microsoft.com/office/word/2010/wordprocessingGroup" xmlns:wpi="http://schemas.microsoft.com/office/word/2010/wordprocessingInk" xmlns:wne="http://schemas.microsoft.com/office/word/2006/wordml" xmlns:wps="http://schemas.microsoft.com/office/word/2010/wordprocessingShape" mc:Ignorable="w14 w15 wp14">
+  <w:p>
+    <w:pPr>
+      <w:pStyle w:val="Encabezado"/>
+    </w:pPr>
+  </w:p>
+</w:hdr>
 </file>
 
 <file path=word/numbering.xml><?xml version="1.0" encoding="utf-8"?>
@@ -5251,6 +5954,48 @@
       <w:szCs w:val="26"/>
     </w:rPr>
   </w:style>
+  <w:style w:type="paragraph" w:styleId="Encabezado">
+    <w:name w:val="header"/>
+    <w:basedOn w:val="Normal"/>
+    <w:link w:val="EncabezadoCar"/>
+    <w:uiPriority w:val="99"/>
+    <w:unhideWhenUsed/>
+    <w:rsid w:val="00D97F1D"/>
+    <w:pPr>
+      <w:tabs>
+        <w:tab w:val="center" w:pos="4252"/>
+        <w:tab w:val="right" w:pos="8504"/>
+      </w:tabs>
+    </w:pPr>
+  </w:style>
+  <w:style w:type="character" w:customStyle="1" w:styleId="EncabezadoCar">
+    <w:name w:val="Encabezado Car"/>
+    <w:basedOn w:val="Fuentedeprrafopredeter"/>
+    <w:link w:val="Encabezado"/>
+    <w:uiPriority w:val="99"/>
+    <w:rsid w:val="00D97F1D"/>
+  </w:style>
+  <w:style w:type="paragraph" w:styleId="Piedepgina">
+    <w:name w:val="footer"/>
+    <w:basedOn w:val="Normal"/>
+    <w:link w:val="PiedepginaCar"/>
+    <w:uiPriority w:val="99"/>
+    <w:unhideWhenUsed/>
+    <w:rsid w:val="00D97F1D"/>
+    <w:pPr>
+      <w:tabs>
+        <w:tab w:val="center" w:pos="4252"/>
+        <w:tab w:val="right" w:pos="8504"/>
+      </w:tabs>
+    </w:pPr>
+  </w:style>
+  <w:style w:type="character" w:customStyle="1" w:styleId="PiedepginaCar">
+    <w:name w:val="Pie de página Car"/>
+    <w:basedOn w:val="Fuentedeprrafopredeter"/>
+    <w:link w:val="Piedepgina"/>
+    <w:uiPriority w:val="99"/>
+    <w:rsid w:val="00D97F1D"/>
+  </w:style>
 </w:styles>
 </file>
 

</xml_diff>